<commit_message>
nobug ### 2018年笔记 20190114 1638
</commit_message>
<xml_diff>
--- a/Android notes/2016年/Android 定时器的实现方式.docx
+++ b/Android notes/2016年/Android 定时器的实现方式.docx
@@ -364,12 +364,21 @@
       </w:pPr>
       <w:r>
         <w:rPr>
-          <w:rFonts w:ascii="微软雅黑" w:eastAsia="微软雅黑" w:hAnsi="微软雅黑" w:cs="Tahoma"/>
+          <w:rFonts w:ascii="微软雅黑" w:eastAsia="微软雅黑" w:hAnsi="微软雅黑" w:cs="Tahoma" w:hint="eastAsia"/>
           <w:color w:val="333333"/>
           <w:sz w:val="18"/>
           <w:szCs w:val="18"/>
         </w:rPr>
-        <w:t>Timer</w:t>
+        <w:t>t</w:t>
+      </w:r>
+      <w:r>
+        <w:rPr>
+          <w:rFonts w:ascii="微软雅黑" w:eastAsia="微软雅黑" w:hAnsi="微软雅黑" w:cs="Tahoma"/>
+          <w:color w:val="333333"/>
+          <w:sz w:val="18"/>
+          <w:szCs w:val="18"/>
+        </w:rPr>
+        <w:t>imer</w:t>
       </w:r>
       <w:r>
         <w:rPr>
@@ -577,8 +586,6 @@
         </w:rPr>
         <w:t>break</w:t>
       </w:r>
-      <w:bookmarkStart w:id="0" w:name="_GoBack"/>
-      <w:bookmarkEnd w:id="0"/>
       <w:r>
         <w:rPr>
           <w:rFonts w:ascii="微软雅黑" w:eastAsia="微软雅黑" w:hAnsi="微软雅黑" w:cs="Tahoma"/>
@@ -680,7 +687,6 @@
         <w:ind w:leftChars="100" w:left="210"/>
         <w:rPr>
           <w:rFonts w:ascii="微软雅黑" w:eastAsia="微软雅黑" w:hAnsi="微软雅黑" w:cs="Tahoma"/>
-          <w:color w:val="333333"/>
           <w:sz w:val="18"/>
           <w:szCs w:val="18"/>
         </w:rPr>
@@ -765,6 +771,363 @@
           <w:szCs w:val="18"/>
         </w:rPr>
         <w:t>task</w:t>
+      </w:r>
+    </w:p>
+    <w:p>
+      <w:pPr>
+        <w:pStyle w:val="a4"/>
+        <w:shd w:val="clear" w:color="auto" w:fill="FFFFFF"/>
+        <w:spacing w:before="0" w:beforeAutospacing="0" w:after="0" w:afterAutospacing="0"/>
+        <w:ind w:leftChars="100" w:left="210"/>
+        <w:rPr>
+          <w:rFonts w:ascii="微软雅黑" w:eastAsia="微软雅黑" w:hAnsi="微软雅黑" w:cs="Tahoma"/>
+          <w:color w:val="000000" w:themeColor="text1"/>
+          <w:sz w:val="18"/>
+          <w:szCs w:val="18"/>
+        </w:rPr>
+      </w:pPr>
+      <w:r>
+        <w:rPr>
+          <w:rFonts w:ascii="微软雅黑" w:eastAsia="微软雅黑" w:hAnsi="微软雅黑" w:cs="Tahoma" w:hint="eastAsia"/>
+          <w:color w:val="000000" w:themeColor="text1"/>
+          <w:sz w:val="18"/>
+          <w:szCs w:val="18"/>
+        </w:rPr>
+        <w:t>/</w:t>
+      </w:r>
+      <w:r>
+        <w:rPr>
+          <w:rFonts w:ascii="微软雅黑" w:eastAsia="微软雅黑" w:hAnsi="微软雅黑" w:cs="Tahoma"/>
+          <w:color w:val="000000" w:themeColor="text1"/>
+          <w:sz w:val="18"/>
+          <w:szCs w:val="18"/>
+        </w:rPr>
+        <w:t>/</w:t>
+      </w:r>
+      <w:r>
+        <w:rPr>
+          <w:rFonts w:ascii="微软雅黑" w:eastAsia="微软雅黑" w:hAnsi="微软雅黑" w:cs="Tahoma" w:hint="eastAsia"/>
+          <w:color w:val="000000" w:themeColor="text1"/>
+          <w:sz w:val="18"/>
+          <w:szCs w:val="18"/>
+        </w:rPr>
+        <w:t>取消定时器</w:t>
+      </w:r>
+    </w:p>
+    <w:p>
+      <w:pPr>
+        <w:pStyle w:val="a4"/>
+        <w:shd w:val="clear" w:color="auto" w:fill="FFFFFF"/>
+        <w:spacing w:before="0" w:beforeAutospacing="0" w:after="0" w:afterAutospacing="0"/>
+        <w:ind w:leftChars="100" w:left="210"/>
+        <w:rPr>
+          <w:rFonts w:ascii="微软雅黑" w:eastAsia="微软雅黑" w:hAnsi="微软雅黑" w:cs="Tahoma"/>
+          <w:sz w:val="18"/>
+          <w:szCs w:val="18"/>
+        </w:rPr>
+      </w:pPr>
+      <w:r>
+        <w:rPr>
+          <w:rFonts w:ascii="微软雅黑" w:eastAsia="微软雅黑" w:hAnsi="微软雅黑" w:cs="Tahoma"/>
+          <w:color w:val="000000" w:themeColor="text1"/>
+          <w:sz w:val="18"/>
+          <w:szCs w:val="18"/>
+        </w:rPr>
+        <w:t>if (</w:t>
+      </w:r>
+      <w:r>
+        <w:rPr>
+          <w:rFonts w:ascii="微软雅黑" w:eastAsia="微软雅黑" w:hAnsi="微软雅黑" w:cs="Tahoma"/>
+          <w:color w:val="000000" w:themeColor="text1"/>
+          <w:sz w:val="18"/>
+          <w:szCs w:val="18"/>
+        </w:rPr>
+        <w:t>t</w:t>
+      </w:r>
+      <w:r>
+        <w:rPr>
+          <w:rFonts w:ascii="微软雅黑" w:eastAsia="微软雅黑" w:hAnsi="微软雅黑" w:cs="Tahoma"/>
+          <w:color w:val="000000" w:themeColor="text1"/>
+          <w:sz w:val="18"/>
+          <w:szCs w:val="18"/>
+        </w:rPr>
+        <w:t>imer != null) {</w:t>
+      </w:r>
+    </w:p>
+    <w:p>
+      <w:pPr>
+        <w:pStyle w:val="a4"/>
+        <w:shd w:val="clear" w:color="auto" w:fill="FFFFFF"/>
+        <w:spacing w:before="0" w:beforeAutospacing="0" w:after="0" w:afterAutospacing="0"/>
+        <w:ind w:leftChars="100" w:left="210"/>
+        <w:rPr>
+          <w:rFonts w:ascii="微软雅黑" w:eastAsia="微软雅黑" w:hAnsi="微软雅黑" w:cs="Tahoma"/>
+          <w:sz w:val="18"/>
+          <w:szCs w:val="18"/>
+        </w:rPr>
+      </w:pPr>
+      <w:r>
+        <w:rPr>
+          <w:rFonts w:ascii="微软雅黑" w:eastAsia="微软雅黑" w:hAnsi="微软雅黑" w:cs="Tahoma"/>
+          <w:sz w:val="18"/>
+          <w:szCs w:val="18"/>
+        </w:rPr>
+        <w:t xml:space="preserve">        </w:t>
+      </w:r>
+      <w:r>
+        <w:rPr>
+          <w:rFonts w:ascii="微软雅黑" w:eastAsia="微软雅黑" w:hAnsi="微软雅黑" w:cs="Tahoma"/>
+          <w:color w:val="000000" w:themeColor="text1"/>
+          <w:sz w:val="18"/>
+          <w:szCs w:val="18"/>
+        </w:rPr>
+        <w:t>t</w:t>
+      </w:r>
+      <w:r>
+        <w:rPr>
+          <w:rFonts w:ascii="微软雅黑" w:eastAsia="微软雅黑" w:hAnsi="微软雅黑" w:cs="Tahoma"/>
+          <w:color w:val="000000" w:themeColor="text1"/>
+          <w:sz w:val="18"/>
+          <w:szCs w:val="18"/>
+        </w:rPr>
+        <w:t>imer.cancel();</w:t>
+      </w:r>
+    </w:p>
+    <w:p>
+      <w:pPr>
+        <w:pStyle w:val="a4"/>
+        <w:shd w:val="clear" w:color="auto" w:fill="FFFFFF"/>
+        <w:spacing w:before="0" w:beforeAutospacing="0" w:after="0" w:afterAutospacing="0"/>
+        <w:ind w:leftChars="100" w:left="210"/>
+        <w:rPr>
+          <w:rFonts w:ascii="微软雅黑" w:eastAsia="微软雅黑" w:hAnsi="微软雅黑" w:cs="Tahoma"/>
+          <w:sz w:val="18"/>
+          <w:szCs w:val="18"/>
+        </w:rPr>
+      </w:pPr>
+      <w:r>
+        <w:rPr>
+          <w:rFonts w:ascii="微软雅黑" w:eastAsia="微软雅黑" w:hAnsi="微软雅黑" w:cs="Tahoma"/>
+          <w:sz w:val="18"/>
+          <w:szCs w:val="18"/>
+        </w:rPr>
+        <w:t xml:space="preserve">        </w:t>
+      </w:r>
+      <w:r>
+        <w:rPr>
+          <w:rFonts w:ascii="微软雅黑" w:eastAsia="微软雅黑" w:hAnsi="微软雅黑" w:cs="Tahoma"/>
+          <w:color w:val="000000" w:themeColor="text1"/>
+          <w:sz w:val="18"/>
+          <w:szCs w:val="18"/>
+        </w:rPr>
+        <w:t>t</w:t>
+      </w:r>
+      <w:r>
+        <w:rPr>
+          <w:rFonts w:ascii="微软雅黑" w:eastAsia="微软雅黑" w:hAnsi="微软雅黑" w:cs="Tahoma"/>
+          <w:color w:val="000000" w:themeColor="text1"/>
+          <w:sz w:val="18"/>
+          <w:szCs w:val="18"/>
+        </w:rPr>
+        <w:t>imer = null;</w:t>
+      </w:r>
+      <w:r>
+        <w:rPr>
+          <w:rFonts w:ascii="微软雅黑" w:eastAsia="微软雅黑" w:hAnsi="微软雅黑" w:cs="Tahoma"/>
+          <w:sz w:val="18"/>
+          <w:szCs w:val="18"/>
+        </w:rPr>
+        <w:t xml:space="preserve"> </w:t>
+      </w:r>
+    </w:p>
+    <w:p>
+      <w:pPr>
+        <w:pStyle w:val="a4"/>
+        <w:shd w:val="clear" w:color="auto" w:fill="FFFFFF"/>
+        <w:spacing w:before="0" w:beforeAutospacing="0" w:after="0" w:afterAutospacing="0"/>
+        <w:ind w:leftChars="100" w:left="210"/>
+        <w:rPr>
+          <w:rFonts w:ascii="微软雅黑" w:eastAsia="微软雅黑" w:hAnsi="微软雅黑" w:cs="Tahoma"/>
+          <w:sz w:val="18"/>
+          <w:szCs w:val="18"/>
+        </w:rPr>
+      </w:pPr>
+      <w:r>
+        <w:rPr>
+          <w:rFonts w:ascii="微软雅黑" w:eastAsia="微软雅黑" w:hAnsi="微软雅黑" w:cs="Tahoma"/>
+          <w:color w:val="000000" w:themeColor="text1"/>
+          <w:sz w:val="18"/>
+          <w:szCs w:val="18"/>
+        </w:rPr>
+        <w:t>}</w:t>
+      </w:r>
+    </w:p>
+    <w:p>
+      <w:pPr>
+        <w:pStyle w:val="a4"/>
+        <w:shd w:val="clear" w:color="auto" w:fill="FFFFFF"/>
+        <w:spacing w:before="0" w:beforeAutospacing="0" w:after="0" w:afterAutospacing="0"/>
+        <w:ind w:leftChars="100" w:left="210"/>
+        <w:rPr>
+          <w:rFonts w:ascii="微软雅黑" w:eastAsia="微软雅黑" w:hAnsi="微软雅黑" w:cs="Tahoma"/>
+          <w:sz w:val="18"/>
+          <w:szCs w:val="18"/>
+        </w:rPr>
+      </w:pPr>
+      <w:r>
+        <w:rPr>
+          <w:rFonts w:ascii="微软雅黑" w:eastAsia="微软雅黑" w:hAnsi="微软雅黑" w:cs="Tahoma"/>
+          <w:color w:val="000000" w:themeColor="text1"/>
+          <w:sz w:val="18"/>
+          <w:szCs w:val="18"/>
+        </w:rPr>
+        <w:t>if (</w:t>
+      </w:r>
+      <w:r>
+        <w:rPr>
+          <w:rFonts w:ascii="微软雅黑" w:eastAsia="微软雅黑" w:hAnsi="微软雅黑" w:cs="Tahoma"/>
+          <w:color w:val="000000" w:themeColor="text1"/>
+          <w:sz w:val="18"/>
+          <w:szCs w:val="18"/>
+        </w:rPr>
+        <w:t>t</w:t>
+      </w:r>
+      <w:r>
+        <w:rPr>
+          <w:rFonts w:ascii="微软雅黑" w:eastAsia="微软雅黑" w:hAnsi="微软雅黑" w:cs="Tahoma"/>
+          <w:color w:val="000000" w:themeColor="text1"/>
+          <w:sz w:val="18"/>
+          <w:szCs w:val="18"/>
+        </w:rPr>
+        <w:t>imerTask != null) {</w:t>
+      </w:r>
+    </w:p>
+    <w:p>
+      <w:pPr>
+        <w:pStyle w:val="a4"/>
+        <w:shd w:val="clear" w:color="auto" w:fill="FFFFFF"/>
+        <w:spacing w:before="0" w:beforeAutospacing="0" w:after="0" w:afterAutospacing="0"/>
+        <w:ind w:leftChars="100" w:left="210"/>
+        <w:rPr>
+          <w:rFonts w:ascii="微软雅黑" w:eastAsia="微软雅黑" w:hAnsi="微软雅黑" w:cs="Tahoma"/>
+          <w:sz w:val="18"/>
+          <w:szCs w:val="18"/>
+        </w:rPr>
+      </w:pPr>
+      <w:r>
+        <w:rPr>
+          <w:rFonts w:ascii="微软雅黑" w:eastAsia="微软雅黑" w:hAnsi="微软雅黑" w:cs="Tahoma"/>
+          <w:sz w:val="18"/>
+          <w:szCs w:val="18"/>
+        </w:rPr>
+        <w:t xml:space="preserve">        </w:t>
+      </w:r>
+      <w:r>
+        <w:rPr>
+          <w:rFonts w:ascii="微软雅黑" w:eastAsia="微软雅黑" w:hAnsi="微软雅黑" w:cs="Tahoma"/>
+          <w:color w:val="000000" w:themeColor="text1"/>
+          <w:sz w:val="18"/>
+          <w:szCs w:val="18"/>
+        </w:rPr>
+        <w:t>t</w:t>
+      </w:r>
+      <w:r>
+        <w:rPr>
+          <w:rFonts w:ascii="微软雅黑" w:eastAsia="微软雅黑" w:hAnsi="微软雅黑" w:cs="Tahoma"/>
+          <w:color w:val="000000" w:themeColor="text1"/>
+          <w:sz w:val="18"/>
+          <w:szCs w:val="18"/>
+        </w:rPr>
+        <w:t>imerTask</w:t>
+      </w:r>
+      <w:r>
+        <w:rPr>
+          <w:rFonts w:ascii="微软雅黑" w:eastAsia="微软雅黑" w:hAnsi="微软雅黑" w:cs="Tahoma"/>
+          <w:color w:val="000000" w:themeColor="text1"/>
+          <w:sz w:val="18"/>
+          <w:szCs w:val="18"/>
+        </w:rPr>
+        <w:t>.cancel();</w:t>
+      </w:r>
+    </w:p>
+    <w:p>
+      <w:pPr>
+        <w:pStyle w:val="a4"/>
+        <w:shd w:val="clear" w:color="auto" w:fill="FFFFFF"/>
+        <w:spacing w:before="0" w:beforeAutospacing="0" w:after="0" w:afterAutospacing="0"/>
+        <w:ind w:leftChars="100" w:left="210"/>
+        <w:rPr>
+          <w:rFonts w:ascii="微软雅黑" w:eastAsia="微软雅黑" w:hAnsi="微软雅黑" w:cs="Tahoma"/>
+          <w:sz w:val="18"/>
+          <w:szCs w:val="18"/>
+        </w:rPr>
+      </w:pPr>
+      <w:r>
+        <w:rPr>
+          <w:rFonts w:ascii="微软雅黑" w:eastAsia="微软雅黑" w:hAnsi="微软雅黑" w:cs="Tahoma"/>
+          <w:sz w:val="18"/>
+          <w:szCs w:val="18"/>
+        </w:rPr>
+        <w:t xml:space="preserve">        </w:t>
+      </w:r>
+      <w:r>
+        <w:rPr>
+          <w:rFonts w:ascii="微软雅黑" w:eastAsia="微软雅黑" w:hAnsi="微软雅黑" w:cs="Tahoma"/>
+          <w:color w:val="000000" w:themeColor="text1"/>
+          <w:sz w:val="18"/>
+          <w:szCs w:val="18"/>
+        </w:rPr>
+        <w:t>t</w:t>
+      </w:r>
+      <w:r>
+        <w:rPr>
+          <w:rFonts w:ascii="微软雅黑" w:eastAsia="微软雅黑" w:hAnsi="微软雅黑" w:cs="Tahoma"/>
+          <w:color w:val="000000" w:themeColor="text1"/>
+          <w:sz w:val="18"/>
+          <w:szCs w:val="18"/>
+        </w:rPr>
+        <w:t xml:space="preserve">imerTask </w:t>
+      </w:r>
+      <w:bookmarkStart w:id="0" w:name="_GoBack"/>
+      <w:bookmarkEnd w:id="0"/>
+      <w:r>
+        <w:rPr>
+          <w:rFonts w:ascii="微软雅黑" w:eastAsia="微软雅黑" w:hAnsi="微软雅黑" w:cs="Tahoma"/>
+          <w:color w:val="000000" w:themeColor="text1"/>
+          <w:sz w:val="18"/>
+          <w:szCs w:val="18"/>
+        </w:rPr>
+        <w:t>= null;</w:t>
+      </w:r>
+      <w:r>
+        <w:rPr>
+          <w:rFonts w:ascii="微软雅黑" w:eastAsia="微软雅黑" w:hAnsi="微软雅黑" w:cs="Tahoma"/>
+          <w:sz w:val="18"/>
+          <w:szCs w:val="18"/>
+        </w:rPr>
+        <w:t xml:space="preserve"> </w:t>
+      </w:r>
+    </w:p>
+    <w:p>
+      <w:pPr>
+        <w:pStyle w:val="a4"/>
+        <w:shd w:val="clear" w:color="auto" w:fill="FFFFFF"/>
+        <w:spacing w:before="0" w:beforeAutospacing="0" w:after="0" w:afterAutospacing="0"/>
+        <w:ind w:leftChars="100" w:left="210"/>
+        <w:rPr>
+          <w:rFonts w:ascii="微软雅黑" w:eastAsia="微软雅黑" w:hAnsi="微软雅黑" w:cs="Tahoma" w:hint="eastAsia"/>
+          <w:sz w:val="18"/>
+          <w:szCs w:val="18"/>
+        </w:rPr>
+      </w:pPr>
+      <w:r>
+        <w:rPr>
+          <w:rFonts w:ascii="微软雅黑" w:eastAsia="微软雅黑" w:hAnsi="微软雅黑" w:cs="Tahoma"/>
+          <w:color w:val="000000" w:themeColor="text1"/>
+          <w:sz w:val="18"/>
+          <w:szCs w:val="18"/>
+        </w:rPr>
+        <w:t>}</w:t>
       </w:r>
     </w:p>
     <w:p>
@@ -913,6 +1276,7 @@
           <w:sz w:val="18"/>
           <w:szCs w:val="18"/>
         </w:rPr>
+        <w:lastRenderedPageBreak/>
         <w:t>2</w:t>
       </w:r>
       <w:r>
@@ -1301,7 +1665,6 @@
           <w:sz w:val="18"/>
           <w:szCs w:val="18"/>
         </w:rPr>
-        <w:lastRenderedPageBreak/>
         <w:t>3</w:t>
       </w:r>
       <w:r>
@@ -2261,6 +2624,7 @@
           <w:sz w:val="18"/>
           <w:szCs w:val="18"/>
         </w:rPr>
+        <w:lastRenderedPageBreak/>
         <w:t xml:space="preserve">@Override public void run() { </w:t>
       </w:r>
     </w:p>
@@ -2474,7 +2838,6 @@
           <w:sz w:val="18"/>
           <w:szCs w:val="18"/>
         </w:rPr>
-        <w:lastRenderedPageBreak/>
         <w:t>public void handleMessage(Message msg) {    </w:t>
       </w:r>
     </w:p>
@@ -3294,7 +3657,7 @@
     <w:lsdException w:name="Table Web 2" w:semiHidden="1" w:unhideWhenUsed="1"/>
     <w:lsdException w:name="Table Web 3" w:semiHidden="1" w:unhideWhenUsed="1"/>
     <w:lsdException w:name="Balloon Text" w:semiHidden="1" w:unhideWhenUsed="1"/>
-    <w:lsdException w:name="Table Grid" w:semiHidden="1" w:uiPriority="59" w:unhideWhenUsed="1"/>
+    <w:lsdException w:name="Table Grid" w:uiPriority="59"/>
     <w:lsdException w:name="Table Theme" w:semiHidden="1" w:unhideWhenUsed="1"/>
     <w:lsdException w:name="Placeholder Text" w:semiHidden="1"/>
     <w:lsdException w:name="No Spacing" w:uiPriority="1" w:qFormat="1"/>

</xml_diff>

<commit_message>
nobug ### 更新 20200216 1130
</commit_message>
<xml_diff>
--- a/Android notes/2016年/Android 定时器的实现方式.docx
+++ b/Android notes/2016年/Android 定时器的实现方式.docx
@@ -107,7 +107,67 @@
           <w:sz w:val="18"/>
           <w:szCs w:val="18"/>
         </w:rPr>
-        <w:t>Timer、TimerTask和Handle实现定时</w:t>
+        <w:t>Timer、</w:t>
+      </w:r>
+      <w:proofErr w:type="spellStart"/>
+      <w:r>
+        <w:rPr>
+          <w:rFonts w:ascii="微软雅黑" w:eastAsia="微软雅黑" w:hAnsi="微软雅黑" w:hint="eastAsia"/>
+          <w:b/>
+          <w:sz w:val="18"/>
+          <w:szCs w:val="18"/>
+        </w:rPr>
+        <w:t>TimerTask</w:t>
+      </w:r>
+      <w:proofErr w:type="spellEnd"/>
+      <w:r>
+        <w:rPr>
+          <w:rFonts w:ascii="微软雅黑" w:eastAsia="微软雅黑" w:hAnsi="微软雅黑" w:hint="eastAsia"/>
+          <w:b/>
+          <w:sz w:val="18"/>
+          <w:szCs w:val="18"/>
+        </w:rPr>
+        <w:t>和Handle实现定时</w:t>
+      </w:r>
+    </w:p>
+    <w:p>
+      <w:pPr>
+        <w:widowControl/>
+        <w:ind w:firstLine="210"/>
+        <w:jc w:val="left"/>
+        <w:rPr>
+          <w:rFonts w:hint="eastAsia"/>
+        </w:rPr>
+      </w:pPr>
+      <w:r>
+        <w:rPr>
+          <w:rFonts w:hint="eastAsia"/>
+        </w:rPr>
+        <w:t>参考：</w:t>
+      </w:r>
+      <w:r>
+        <w:fldChar w:fldCharType="begin"/>
+      </w:r>
+      <w:r>
+        <w:instrText xml:space="preserve"> HYPERLINK "</w:instrText>
+      </w:r>
+      <w:r>
+        <w:instrText>https://blog.csdn.net/songyunzu/article/details/92236120</w:instrText>
+      </w:r>
+      <w:r>
+        <w:instrText xml:space="preserve">" </w:instrText>
+      </w:r>
+      <w:r>
+        <w:fldChar w:fldCharType="separate"/>
+      </w:r>
+      <w:r>
+        <w:rPr>
+          <w:rStyle w:val="a5"/>
+        </w:rPr>
+        <w:t>https://blog.csdn.net/songyunzu/article/details/92236120</w:t>
+      </w:r>
+      <w:r>
+        <w:fldChar w:fldCharType="end"/>
       </w:r>
     </w:p>
     <w:p>
@@ -130,7 +190,27 @@
           <w:sz w:val="18"/>
           <w:szCs w:val="18"/>
         </w:rPr>
-        <w:t>Timer timer = new Timer();</w:t>
+        <w:t xml:space="preserve">Timer </w:t>
+      </w:r>
+      <w:proofErr w:type="spellStart"/>
+      <w:r>
+        <w:rPr>
+          <w:rFonts w:ascii="微软雅黑" w:eastAsia="微软雅黑" w:hAnsi="微软雅黑" w:cs="Tahoma"/>
+          <w:color w:val="333333"/>
+          <w:sz w:val="18"/>
+          <w:szCs w:val="18"/>
+        </w:rPr>
+        <w:t>timer</w:t>
+      </w:r>
+      <w:proofErr w:type="spellEnd"/>
+      <w:r>
+        <w:rPr>
+          <w:rFonts w:ascii="微软雅黑" w:eastAsia="微软雅黑" w:hAnsi="微软雅黑" w:cs="Tahoma"/>
+          <w:color w:val="333333"/>
+          <w:sz w:val="18"/>
+          <w:szCs w:val="18"/>
+        </w:rPr>
+        <w:t xml:space="preserve"> = new Timer();</w:t>
       </w:r>
       <w:r>
         <w:rPr>
@@ -178,14 +258,56 @@
           <w:szCs w:val="18"/>
         </w:rPr>
       </w:pPr>
-      <w:r>
-        <w:rPr>
-          <w:rFonts w:ascii="微软雅黑" w:eastAsia="微软雅黑" w:hAnsi="微软雅黑" w:cs="Tahoma"/>
-          <w:color w:val="333333"/>
-          <w:sz w:val="18"/>
-          <w:szCs w:val="18"/>
-        </w:rPr>
-        <w:t>TimerTask task = new TimerTask(){</w:t>
+      <w:proofErr w:type="spellStart"/>
+      <w:r>
+        <w:rPr>
+          <w:rFonts w:ascii="微软雅黑" w:eastAsia="微软雅黑" w:hAnsi="微软雅黑" w:cs="Tahoma"/>
+          <w:color w:val="333333"/>
+          <w:sz w:val="18"/>
+          <w:szCs w:val="18"/>
+        </w:rPr>
+        <w:t>TimerTask</w:t>
+      </w:r>
+      <w:proofErr w:type="spellEnd"/>
+      <w:r>
+        <w:rPr>
+          <w:rFonts w:ascii="微软雅黑" w:eastAsia="微软雅黑" w:hAnsi="微软雅黑" w:cs="Tahoma"/>
+          <w:color w:val="333333"/>
+          <w:sz w:val="18"/>
+          <w:szCs w:val="18"/>
+        </w:rPr>
+        <w:t xml:space="preserve"> task = new </w:t>
+      </w:r>
+      <w:proofErr w:type="spellStart"/>
+      <w:proofErr w:type="gramStart"/>
+      <w:r>
+        <w:rPr>
+          <w:rFonts w:ascii="微软雅黑" w:eastAsia="微软雅黑" w:hAnsi="微软雅黑" w:cs="Tahoma"/>
+          <w:color w:val="333333"/>
+          <w:sz w:val="18"/>
+          <w:szCs w:val="18"/>
+        </w:rPr>
+        <w:t>TimerTask</w:t>
+      </w:r>
+      <w:proofErr w:type="spellEnd"/>
+      <w:r>
+        <w:rPr>
+          <w:rFonts w:ascii="微软雅黑" w:eastAsia="微软雅黑" w:hAnsi="微软雅黑" w:cs="Tahoma"/>
+          <w:color w:val="333333"/>
+          <w:sz w:val="18"/>
+          <w:szCs w:val="18"/>
+        </w:rPr>
+        <w:t>(</w:t>
+      </w:r>
+      <w:proofErr w:type="gramEnd"/>
+      <w:r>
+        <w:rPr>
+          <w:rFonts w:ascii="微软雅黑" w:eastAsia="微软雅黑" w:hAnsi="微软雅黑" w:cs="Tahoma"/>
+          <w:color w:val="333333"/>
+          <w:sz w:val="18"/>
+          <w:szCs w:val="18"/>
+        </w:rPr>
+        <w:t>){</w:t>
       </w:r>
     </w:p>
     <w:p>
@@ -208,7 +330,27 @@
           <w:sz w:val="18"/>
           <w:szCs w:val="18"/>
         </w:rPr>
-        <w:t>        public void run(){</w:t>
+        <w:t xml:space="preserve">        public void </w:t>
+      </w:r>
+      <w:proofErr w:type="gramStart"/>
+      <w:r>
+        <w:rPr>
+          <w:rFonts w:ascii="微软雅黑" w:eastAsia="微软雅黑" w:hAnsi="微软雅黑" w:cs="Tahoma"/>
+          <w:color w:val="333333"/>
+          <w:sz w:val="18"/>
+          <w:szCs w:val="18"/>
+        </w:rPr>
+        <w:t>run(</w:t>
+      </w:r>
+      <w:proofErr w:type="gramEnd"/>
+      <w:r>
+        <w:rPr>
+          <w:rFonts w:ascii="微软雅黑" w:eastAsia="微软雅黑" w:hAnsi="微软雅黑" w:cs="Tahoma"/>
+          <w:color w:val="333333"/>
+          <w:sz w:val="18"/>
+          <w:szCs w:val="18"/>
+        </w:rPr>
+        <w:t>){</w:t>
       </w:r>
     </w:p>
     <w:p>
@@ -231,7 +373,47 @@
           <w:sz w:val="18"/>
           <w:szCs w:val="18"/>
         </w:rPr>
-        <w:t>                 Message message = new Message();</w:t>
+        <w:t xml:space="preserve">                 Message </w:t>
+      </w:r>
+      <w:proofErr w:type="spellStart"/>
+      <w:r>
+        <w:rPr>
+          <w:rFonts w:ascii="微软雅黑" w:eastAsia="微软雅黑" w:hAnsi="微软雅黑" w:cs="Tahoma"/>
+          <w:color w:val="333333"/>
+          <w:sz w:val="18"/>
+          <w:szCs w:val="18"/>
+        </w:rPr>
+        <w:t>message</w:t>
+      </w:r>
+      <w:proofErr w:type="spellEnd"/>
+      <w:r>
+        <w:rPr>
+          <w:rFonts w:ascii="微软雅黑" w:eastAsia="微软雅黑" w:hAnsi="微软雅黑" w:cs="Tahoma"/>
+          <w:color w:val="333333"/>
+          <w:sz w:val="18"/>
+          <w:szCs w:val="18"/>
+        </w:rPr>
+        <w:t xml:space="preserve"> = new </w:t>
+      </w:r>
+      <w:proofErr w:type="gramStart"/>
+      <w:r>
+        <w:rPr>
+          <w:rFonts w:ascii="微软雅黑" w:eastAsia="微软雅黑" w:hAnsi="微软雅黑" w:cs="Tahoma"/>
+          <w:color w:val="333333"/>
+          <w:sz w:val="18"/>
+          <w:szCs w:val="18"/>
+        </w:rPr>
+        <w:t>Message(</w:t>
+      </w:r>
+      <w:proofErr w:type="gramEnd"/>
+      <w:r>
+        <w:rPr>
+          <w:rFonts w:ascii="微软雅黑" w:eastAsia="微软雅黑" w:hAnsi="微软雅黑" w:cs="Tahoma"/>
+          <w:color w:val="333333"/>
+          <w:sz w:val="18"/>
+          <w:szCs w:val="18"/>
+        </w:rPr>
+        <w:t>);</w:t>
       </w:r>
     </w:p>
     <w:p>
@@ -254,7 +436,29 @@
           <w:sz w:val="18"/>
           <w:szCs w:val="18"/>
         </w:rPr>
-        <w:t>                 message.what = 1 ;</w:t>
+        <w:t xml:space="preserve">                 </w:t>
+      </w:r>
+      <w:proofErr w:type="spellStart"/>
+      <w:proofErr w:type="gramStart"/>
+      <w:r>
+        <w:rPr>
+          <w:rFonts w:ascii="微软雅黑" w:eastAsia="微软雅黑" w:hAnsi="微软雅黑" w:cs="Tahoma"/>
+          <w:color w:val="333333"/>
+          <w:sz w:val="18"/>
+          <w:szCs w:val="18"/>
+        </w:rPr>
+        <w:t>message.what</w:t>
+      </w:r>
+      <w:proofErr w:type="spellEnd"/>
+      <w:proofErr w:type="gramEnd"/>
+      <w:r>
+        <w:rPr>
+          <w:rFonts w:ascii="微软雅黑" w:eastAsia="微软雅黑" w:hAnsi="微软雅黑" w:cs="Tahoma"/>
+          <w:color w:val="333333"/>
+          <w:sz w:val="18"/>
+          <w:szCs w:val="18"/>
+        </w:rPr>
+        <w:t xml:space="preserve"> = 1 ;</w:t>
       </w:r>
     </w:p>
     <w:p>
@@ -277,7 +481,29 @@
           <w:sz w:val="18"/>
           <w:szCs w:val="18"/>
         </w:rPr>
-        <w:t>                 handler.sendMessage(message);</w:t>
+        <w:t xml:space="preserve">                 </w:t>
+      </w:r>
+      <w:proofErr w:type="spellStart"/>
+      <w:proofErr w:type="gramStart"/>
+      <w:r>
+        <w:rPr>
+          <w:rFonts w:ascii="微软雅黑" w:eastAsia="微软雅黑" w:hAnsi="微软雅黑" w:cs="Tahoma"/>
+          <w:color w:val="333333"/>
+          <w:sz w:val="18"/>
+          <w:szCs w:val="18"/>
+        </w:rPr>
+        <w:t>handler.sendMessage</w:t>
+      </w:r>
+      <w:proofErr w:type="spellEnd"/>
+      <w:proofErr w:type="gramEnd"/>
+      <w:r>
+        <w:rPr>
+          <w:rFonts w:ascii="微软雅黑" w:eastAsia="微软雅黑" w:hAnsi="微软雅黑" w:cs="Tahoma"/>
+          <w:color w:val="333333"/>
+          <w:sz w:val="18"/>
+          <w:szCs w:val="18"/>
+        </w:rPr>
+        <w:t>(message);</w:t>
       </w:r>
     </w:p>
     <w:p>
@@ -362,6 +588,8 @@
           <w:szCs w:val="18"/>
         </w:rPr>
       </w:pPr>
+      <w:proofErr w:type="spellStart"/>
+      <w:proofErr w:type="gramStart"/>
       <w:r>
         <w:rPr>
           <w:rFonts w:ascii="微软雅黑" w:eastAsia="微软雅黑" w:hAnsi="微软雅黑" w:cs="Tahoma" w:hint="eastAsia"/>
@@ -387,7 +615,18 @@
           <w:sz w:val="18"/>
           <w:szCs w:val="18"/>
         </w:rPr>
-        <w:t>.schedule(task, 2000, 2000);</w:t>
+        <w:t>.schedule</w:t>
+      </w:r>
+      <w:proofErr w:type="spellEnd"/>
+      <w:proofErr w:type="gramEnd"/>
+      <w:r>
+        <w:rPr>
+          <w:rFonts w:ascii="微软雅黑" w:eastAsia="微软雅黑" w:hAnsi="微软雅黑" w:cs="Tahoma" w:hint="eastAsia"/>
+          <w:color w:val="333333"/>
+          <w:sz w:val="18"/>
+          <w:szCs w:val="18"/>
+        </w:rPr>
+        <w:t>(task, 2000, 2000);</w:t>
       </w:r>
     </w:p>
     <w:p>
@@ -431,7 +670,43 @@
           <w:sz w:val="18"/>
           <w:szCs w:val="18"/>
         </w:rPr>
-        <w:t>final Handler handler = new Handler(){</w:t>
+        <w:t xml:space="preserve">final Handler </w:t>
+      </w:r>
+      <w:proofErr w:type="spellStart"/>
+      <w:r>
+        <w:rPr>
+          <w:rFonts w:ascii="微软雅黑" w:eastAsia="微软雅黑" w:hAnsi="微软雅黑" w:cs="Tahoma"/>
+          <w:sz w:val="18"/>
+          <w:szCs w:val="18"/>
+        </w:rPr>
+        <w:t>handler</w:t>
+      </w:r>
+      <w:proofErr w:type="spellEnd"/>
+      <w:r>
+        <w:rPr>
+          <w:rFonts w:ascii="微软雅黑" w:eastAsia="微软雅黑" w:hAnsi="微软雅黑" w:cs="Tahoma"/>
+          <w:sz w:val="18"/>
+          <w:szCs w:val="18"/>
+        </w:rPr>
+        <w:t xml:space="preserve"> = new </w:t>
+      </w:r>
+      <w:proofErr w:type="gramStart"/>
+      <w:r>
+        <w:rPr>
+          <w:rFonts w:ascii="微软雅黑" w:eastAsia="微软雅黑" w:hAnsi="微软雅黑" w:cs="Tahoma"/>
+          <w:sz w:val="18"/>
+          <w:szCs w:val="18"/>
+        </w:rPr>
+        <w:t>Handler(</w:t>
+      </w:r>
+      <w:proofErr w:type="gramEnd"/>
+      <w:r>
+        <w:rPr>
+          <w:rFonts w:ascii="微软雅黑" w:eastAsia="微软雅黑" w:hAnsi="微软雅黑" w:cs="Tahoma"/>
+          <w:sz w:val="18"/>
+          <w:szCs w:val="18"/>
+        </w:rPr>
+        <w:t>){</w:t>
       </w:r>
     </w:p>
     <w:p>
@@ -452,7 +727,53 @@
           <w:sz w:val="18"/>
           <w:szCs w:val="18"/>
         </w:rPr>
-        <w:t>        public void handleMessage(Message msg){</w:t>
+        <w:t xml:space="preserve">        public void </w:t>
+      </w:r>
+      <w:proofErr w:type="spellStart"/>
+      <w:proofErr w:type="gramStart"/>
+      <w:r>
+        <w:rPr>
+          <w:rFonts w:ascii="微软雅黑" w:eastAsia="微软雅黑" w:hAnsi="微软雅黑" w:cs="Tahoma"/>
+          <w:sz w:val="18"/>
+          <w:szCs w:val="18"/>
+        </w:rPr>
+        <w:t>handleMessage</w:t>
+      </w:r>
+      <w:proofErr w:type="spellEnd"/>
+      <w:r>
+        <w:rPr>
+          <w:rFonts w:ascii="微软雅黑" w:eastAsia="微软雅黑" w:hAnsi="微软雅黑" w:cs="Tahoma"/>
+          <w:sz w:val="18"/>
+          <w:szCs w:val="18"/>
+        </w:rPr>
+        <w:t>(</w:t>
+      </w:r>
+      <w:proofErr w:type="gramEnd"/>
+      <w:r>
+        <w:rPr>
+          <w:rFonts w:ascii="微软雅黑" w:eastAsia="微软雅黑" w:hAnsi="微软雅黑" w:cs="Tahoma"/>
+          <w:sz w:val="18"/>
+          <w:szCs w:val="18"/>
+        </w:rPr>
+        <w:t xml:space="preserve">Message </w:t>
+      </w:r>
+      <w:proofErr w:type="spellStart"/>
+      <w:r>
+        <w:rPr>
+          <w:rFonts w:ascii="微软雅黑" w:eastAsia="微软雅黑" w:hAnsi="微软雅黑" w:cs="Tahoma"/>
+          <w:sz w:val="18"/>
+          <w:szCs w:val="18"/>
+        </w:rPr>
+        <w:t>msg</w:t>
+      </w:r>
+      <w:proofErr w:type="spellEnd"/>
+      <w:r>
+        <w:rPr>
+          <w:rFonts w:ascii="微软雅黑" w:eastAsia="微软雅黑" w:hAnsi="微软雅黑" w:cs="Tahoma"/>
+          <w:sz w:val="18"/>
+          <w:szCs w:val="18"/>
+        </w:rPr>
+        <w:t>){</w:t>
       </w:r>
     </w:p>
     <w:p>
@@ -473,7 +794,27 @@
           <w:sz w:val="18"/>
           <w:szCs w:val="18"/>
         </w:rPr>
-        <w:t>                switch(msg.what){</w:t>
+        <w:t>                switch(</w:t>
+      </w:r>
+      <w:proofErr w:type="spellStart"/>
+      <w:proofErr w:type="gramStart"/>
+      <w:r>
+        <w:rPr>
+          <w:rFonts w:ascii="微软雅黑" w:eastAsia="微软雅黑" w:hAnsi="微软雅黑" w:cs="Tahoma"/>
+          <w:sz w:val="18"/>
+          <w:szCs w:val="18"/>
+        </w:rPr>
+        <w:t>msg.what</w:t>
+      </w:r>
+      <w:proofErr w:type="spellEnd"/>
+      <w:proofErr w:type="gramEnd"/>
+      <w:r>
+        <w:rPr>
+          <w:rFonts w:ascii="微软雅黑" w:eastAsia="微软雅黑" w:hAnsi="微软雅黑" w:cs="Tahoma"/>
+          <w:sz w:val="18"/>
+          <w:szCs w:val="18"/>
+        </w:rPr>
+        <w:t>){</w:t>
       </w:r>
     </w:p>
     <w:p>
@@ -541,13 +882,23 @@
         </w:rPr>
         <w:tab/>
       </w:r>
+      <w:proofErr w:type="spellStart"/>
       <w:r>
         <w:rPr>
           <w:rFonts w:ascii="微软雅黑" w:eastAsia="微软雅黑" w:hAnsi="微软雅黑" w:cs="Tahoma" w:hint="eastAsia"/>
           <w:sz w:val="18"/>
           <w:szCs w:val="18"/>
         </w:rPr>
-        <w:t>System.out.print(" 定时器");</w:t>
+        <w:t>System.out.print</w:t>
+      </w:r>
+      <w:proofErr w:type="spellEnd"/>
+      <w:r>
+        <w:rPr>
+          <w:rFonts w:ascii="微软雅黑" w:eastAsia="微软雅黑" w:hAnsi="微软雅黑" w:cs="Tahoma" w:hint="eastAsia"/>
+          <w:sz w:val="18"/>
+          <w:szCs w:val="18"/>
+        </w:rPr>
+        <w:t>(" 定时器");</w:t>
       </w:r>
     </w:p>
     <w:p>
@@ -634,7 +985,45 @@
           <w:sz w:val="18"/>
           <w:szCs w:val="18"/>
         </w:rPr>
-        <w:t>                super.handleMessage(msg);</w:t>
+        <w:t xml:space="preserve">                </w:t>
+      </w:r>
+      <w:proofErr w:type="spellStart"/>
+      <w:proofErr w:type="gramStart"/>
+      <w:r>
+        <w:rPr>
+          <w:rFonts w:ascii="微软雅黑" w:eastAsia="微软雅黑" w:hAnsi="微软雅黑" w:cs="Tahoma"/>
+          <w:sz w:val="18"/>
+          <w:szCs w:val="18"/>
+        </w:rPr>
+        <w:t>super.handleMessage</w:t>
+      </w:r>
+      <w:proofErr w:type="spellEnd"/>
+      <w:proofErr w:type="gramEnd"/>
+      <w:r>
+        <w:rPr>
+          <w:rFonts w:ascii="微软雅黑" w:eastAsia="微软雅黑" w:hAnsi="微软雅黑" w:cs="Tahoma"/>
+          <w:sz w:val="18"/>
+          <w:szCs w:val="18"/>
+        </w:rPr>
+        <w:t>(</w:t>
+      </w:r>
+      <w:proofErr w:type="spellStart"/>
+      <w:r>
+        <w:rPr>
+          <w:rFonts w:ascii="微软雅黑" w:eastAsia="微软雅黑" w:hAnsi="微软雅黑" w:cs="Tahoma"/>
+          <w:sz w:val="18"/>
+          <w:szCs w:val="18"/>
+        </w:rPr>
+        <w:t>msg</w:t>
+      </w:r>
+      <w:proofErr w:type="spellEnd"/>
+      <w:r>
+        <w:rPr>
+          <w:rFonts w:ascii="微软雅黑" w:eastAsia="微软雅黑" w:hAnsi="微软雅黑" w:cs="Tahoma"/>
+          <w:sz w:val="18"/>
+          <w:szCs w:val="18"/>
+        </w:rPr>
+        <w:t>);</w:t>
       </w:r>
     </w:p>
     <w:p>
@@ -835,6 +1224,7 @@
         </w:rPr>
         <w:t>if (</w:t>
       </w:r>
+      <w:proofErr w:type="gramStart"/>
       <w:r>
         <w:rPr>
           <w:rFonts w:ascii="微软雅黑" w:eastAsia="微软雅黑" w:hAnsi="微软雅黑" w:cs="Tahoma"/>
@@ -851,7 +1241,17 @@
           <w:sz w:val="18"/>
           <w:szCs w:val="18"/>
         </w:rPr>
-        <w:t>imer != null) {</w:t>
+        <w:t>imer !</w:t>
+      </w:r>
+      <w:proofErr w:type="gramEnd"/>
+      <w:r>
+        <w:rPr>
+          <w:rFonts w:ascii="微软雅黑" w:eastAsia="微软雅黑" w:hAnsi="微软雅黑" w:cs="Tahoma"/>
+          <w:color w:val="000000" w:themeColor="text1"/>
+          <w:sz w:val="18"/>
+          <w:szCs w:val="18"/>
+        </w:rPr>
+        <w:t>= null) {</w:t>
       </w:r>
     </w:p>
     <w:p>
@@ -874,6 +1274,8 @@
         </w:rPr>
         <w:t xml:space="preserve">        </w:t>
       </w:r>
+      <w:proofErr w:type="spellStart"/>
+      <w:proofErr w:type="gramStart"/>
       <w:r>
         <w:rPr>
           <w:rFonts w:ascii="微软雅黑" w:eastAsia="微软雅黑" w:hAnsi="微软雅黑" w:cs="Tahoma"/>
@@ -890,7 +1292,18 @@
           <w:sz w:val="18"/>
           <w:szCs w:val="18"/>
         </w:rPr>
-        <w:t>imer.cancel();</w:t>
+        <w:t>imer.cancel</w:t>
+      </w:r>
+      <w:proofErr w:type="spellEnd"/>
+      <w:proofErr w:type="gramEnd"/>
+      <w:r>
+        <w:rPr>
+          <w:rFonts w:ascii="微软雅黑" w:eastAsia="微软雅黑" w:hAnsi="微软雅黑" w:cs="Tahoma"/>
+          <w:color w:val="000000" w:themeColor="text1"/>
+          <w:sz w:val="18"/>
+          <w:szCs w:val="18"/>
+        </w:rPr>
+        <w:t>();</w:t>
       </w:r>
     </w:p>
     <w:p>
@@ -983,6 +1396,8 @@
         </w:rPr>
         <w:t>if (</w:t>
       </w:r>
+      <w:proofErr w:type="spellStart"/>
+      <w:proofErr w:type="gramStart"/>
       <w:r>
         <w:rPr>
           <w:rFonts w:ascii="微软雅黑" w:eastAsia="微软雅黑" w:hAnsi="微软雅黑" w:cs="Tahoma"/>
@@ -999,7 +1414,27 @@
           <w:sz w:val="18"/>
           <w:szCs w:val="18"/>
         </w:rPr>
-        <w:t>imerTask != null) {</w:t>
+        <w:t>imerTask</w:t>
+      </w:r>
+      <w:proofErr w:type="spellEnd"/>
+      <w:r>
+        <w:rPr>
+          <w:rFonts w:ascii="微软雅黑" w:eastAsia="微软雅黑" w:hAnsi="微软雅黑" w:cs="Tahoma"/>
+          <w:color w:val="000000" w:themeColor="text1"/>
+          <w:sz w:val="18"/>
+          <w:szCs w:val="18"/>
+        </w:rPr>
+        <w:t xml:space="preserve"> !</w:t>
+      </w:r>
+      <w:proofErr w:type="gramEnd"/>
+      <w:r>
+        <w:rPr>
+          <w:rFonts w:ascii="微软雅黑" w:eastAsia="微软雅黑" w:hAnsi="微软雅黑" w:cs="Tahoma"/>
+          <w:color w:val="000000" w:themeColor="text1"/>
+          <w:sz w:val="18"/>
+          <w:szCs w:val="18"/>
+        </w:rPr>
+        <w:t>= null) {</w:t>
       </w:r>
     </w:p>
     <w:p>
@@ -1022,6 +1457,7 @@
         </w:rPr>
         <w:t xml:space="preserve">        </w:t>
       </w:r>
+      <w:proofErr w:type="spellStart"/>
       <w:r>
         <w:rPr>
           <w:rFonts w:ascii="微软雅黑" w:eastAsia="微软雅黑" w:hAnsi="微软雅黑" w:cs="Tahoma"/>
@@ -1047,7 +1483,17 @@
           <w:sz w:val="18"/>
           <w:szCs w:val="18"/>
         </w:rPr>
-        <w:t>.cancel();</w:t>
+        <w:t>.cancel</w:t>
+      </w:r>
+      <w:proofErr w:type="spellEnd"/>
+      <w:r>
+        <w:rPr>
+          <w:rFonts w:ascii="微软雅黑" w:eastAsia="微软雅黑" w:hAnsi="微软雅黑" w:cs="Tahoma"/>
+          <w:color w:val="000000" w:themeColor="text1"/>
+          <w:sz w:val="18"/>
+          <w:szCs w:val="18"/>
+        </w:rPr>
+        <w:t>();</w:t>
       </w:r>
     </w:p>
     <w:p>
@@ -1070,6 +1516,7 @@
         </w:rPr>
         <w:t xml:space="preserve">        </w:t>
       </w:r>
+      <w:proofErr w:type="spellStart"/>
       <w:r>
         <w:rPr>
           <w:rFonts w:ascii="微软雅黑" w:eastAsia="微软雅黑" w:hAnsi="微软雅黑" w:cs="Tahoma"/>
@@ -1086,10 +1533,18 @@
           <w:sz w:val="18"/>
           <w:szCs w:val="18"/>
         </w:rPr>
-        <w:t xml:space="preserve">imerTask </w:t>
-      </w:r>
-      <w:bookmarkStart w:id="0" w:name="_GoBack"/>
-      <w:bookmarkEnd w:id="0"/>
+        <w:t>imerTask</w:t>
+      </w:r>
+      <w:proofErr w:type="spellEnd"/>
+      <w:r>
+        <w:rPr>
+          <w:rFonts w:ascii="微软雅黑" w:eastAsia="微软雅黑" w:hAnsi="微软雅黑" w:cs="Tahoma"/>
+          <w:color w:val="000000" w:themeColor="text1"/>
+          <w:sz w:val="18"/>
+          <w:szCs w:val="18"/>
+        </w:rPr>
+        <w:t xml:space="preserve"> </w:t>
+      </w:r>
       <w:r>
         <w:rPr>
           <w:rFonts w:ascii="微软雅黑" w:eastAsia="微软雅黑" w:hAnsi="微软雅黑" w:cs="Tahoma"/>
@@ -1115,7 +1570,7 @@
         <w:spacing w:before="0" w:beforeAutospacing="0" w:after="0" w:afterAutospacing="0"/>
         <w:ind w:leftChars="100" w:left="210"/>
         <w:rPr>
-          <w:rFonts w:ascii="微软雅黑" w:eastAsia="微软雅黑" w:hAnsi="微软雅黑" w:cs="Tahoma" w:hint="eastAsia"/>
+          <w:rFonts w:ascii="微软雅黑" w:eastAsia="微软雅黑" w:hAnsi="微软雅黑" w:cs="Tahoma"/>
           <w:sz w:val="18"/>
           <w:szCs w:val="18"/>
         </w:rPr>
@@ -1161,7 +1616,67 @@
           <w:sz w:val="18"/>
           <w:szCs w:val="18"/>
         </w:rPr>
-        <w:t>public final boolean postDelayed(Runnable r, long delayMillis)</w:t>
+        <w:t xml:space="preserve">public final </w:t>
+      </w:r>
+      <w:proofErr w:type="spellStart"/>
+      <w:r>
+        <w:rPr>
+          <w:rFonts w:ascii="微软雅黑" w:eastAsia="微软雅黑" w:hAnsi="微软雅黑"/>
+          <w:b/>
+          <w:sz w:val="18"/>
+          <w:szCs w:val="18"/>
+        </w:rPr>
+        <w:t>boolean</w:t>
+      </w:r>
+      <w:proofErr w:type="spellEnd"/>
+      <w:r>
+        <w:rPr>
+          <w:rFonts w:ascii="微软雅黑" w:eastAsia="微软雅黑" w:hAnsi="微软雅黑"/>
+          <w:b/>
+          <w:sz w:val="18"/>
+          <w:szCs w:val="18"/>
+        </w:rPr>
+        <w:t xml:space="preserve"> </w:t>
+      </w:r>
+      <w:proofErr w:type="spellStart"/>
+      <w:r>
+        <w:rPr>
+          <w:rFonts w:ascii="微软雅黑" w:eastAsia="微软雅黑" w:hAnsi="微软雅黑"/>
+          <w:b/>
+          <w:sz w:val="18"/>
+          <w:szCs w:val="18"/>
+        </w:rPr>
+        <w:t>postDelayed</w:t>
+      </w:r>
+      <w:proofErr w:type="spellEnd"/>
+      <w:r>
+        <w:rPr>
+          <w:rFonts w:ascii="微软雅黑" w:eastAsia="微软雅黑" w:hAnsi="微软雅黑"/>
+          <w:b/>
+          <w:sz w:val="18"/>
+          <w:szCs w:val="18"/>
+        </w:rPr>
+        <w:t xml:space="preserve">(Runnable r, long </w:t>
+      </w:r>
+      <w:proofErr w:type="spellStart"/>
+      <w:r>
+        <w:rPr>
+          <w:rFonts w:ascii="微软雅黑" w:eastAsia="微软雅黑" w:hAnsi="微软雅黑"/>
+          <w:b/>
+          <w:sz w:val="18"/>
+          <w:szCs w:val="18"/>
+        </w:rPr>
+        <w:t>delayMillis</w:t>
+      </w:r>
+      <w:proofErr w:type="spellEnd"/>
+      <w:r>
+        <w:rPr>
+          <w:rFonts w:ascii="微软雅黑" w:eastAsia="微软雅黑" w:hAnsi="微软雅黑"/>
+          <w:b/>
+          <w:sz w:val="18"/>
+          <w:szCs w:val="18"/>
+        </w:rPr>
+        <w:t>)</w:t>
       </w:r>
       <w:r>
         <w:rPr>
@@ -1244,7 +1759,30 @@
           <w:sz w:val="18"/>
           <w:szCs w:val="18"/>
         </w:rPr>
-        <w:t>Handler handler=new Handler();  </w:t>
+        <w:lastRenderedPageBreak/>
+        <w:t>Handler handler=new </w:t>
+      </w:r>
+      <w:proofErr w:type="gramStart"/>
+      <w:r>
+        <w:rPr>
+          <w:rFonts w:ascii="微软雅黑" w:eastAsia="微软雅黑" w:hAnsi="微软雅黑" w:cs="宋体"/>
+          <w:color w:val="000000"/>
+          <w:kern w:val="0"/>
+          <w:sz w:val="18"/>
+          <w:szCs w:val="18"/>
+        </w:rPr>
+        <w:t>Handler(</w:t>
+      </w:r>
+      <w:proofErr w:type="gramEnd"/>
+      <w:r>
+        <w:rPr>
+          <w:rFonts w:ascii="微软雅黑" w:eastAsia="微软雅黑" w:hAnsi="微软雅黑" w:cs="宋体"/>
+          <w:color w:val="000000"/>
+          <w:kern w:val="0"/>
+          <w:sz w:val="18"/>
+          <w:szCs w:val="18"/>
+        </w:rPr>
+        <w:t>);  </w:t>
       </w:r>
     </w:p>
     <w:p>
@@ -1276,7 +1814,6 @@
           <w:sz w:val="18"/>
           <w:szCs w:val="18"/>
         </w:rPr>
-        <w:lastRenderedPageBreak/>
         <w:t>2</w:t>
       </w:r>
       <w:r>
@@ -1319,7 +1856,29 @@
           <w:sz w:val="18"/>
           <w:szCs w:val="18"/>
         </w:rPr>
-        <w:t>Runnable runnable=new Runnable(){  </w:t>
+        <w:t>Runnable runnable=new </w:t>
+      </w:r>
+      <w:proofErr w:type="gramStart"/>
+      <w:r>
+        <w:rPr>
+          <w:rFonts w:ascii="微软雅黑" w:eastAsia="微软雅黑" w:hAnsi="微软雅黑" w:cs="宋体"/>
+          <w:color w:val="000000"/>
+          <w:kern w:val="0"/>
+          <w:sz w:val="18"/>
+          <w:szCs w:val="18"/>
+        </w:rPr>
+        <w:t>Runnable(</w:t>
+      </w:r>
+      <w:proofErr w:type="gramEnd"/>
+      <w:r>
+        <w:rPr>
+          <w:rFonts w:ascii="微软雅黑" w:eastAsia="微软雅黑" w:hAnsi="微软雅黑" w:cs="宋体"/>
+          <w:color w:val="000000"/>
+          <w:kern w:val="0"/>
+          <w:sz w:val="18"/>
+          <w:szCs w:val="18"/>
+        </w:rPr>
+        <w:t>){  </w:t>
       </w:r>
     </w:p>
     <w:p>
@@ -1383,7 +1942,29 @@
           <w:sz w:val="18"/>
           <w:szCs w:val="18"/>
         </w:rPr>
-        <w:t>   public void run() {  </w:t>
+        <w:t>   public void </w:t>
+      </w:r>
+      <w:proofErr w:type="gramStart"/>
+      <w:r>
+        <w:rPr>
+          <w:rFonts w:ascii="微软雅黑" w:eastAsia="微软雅黑" w:hAnsi="微软雅黑" w:cs="宋体"/>
+          <w:color w:val="000000"/>
+          <w:kern w:val="0"/>
+          <w:sz w:val="18"/>
+          <w:szCs w:val="18"/>
+        </w:rPr>
+        <w:t>run(</w:t>
+      </w:r>
+      <w:proofErr w:type="gramEnd"/>
+      <w:r>
+        <w:rPr>
+          <w:rFonts w:ascii="微软雅黑" w:eastAsia="微软雅黑" w:hAnsi="微软雅黑" w:cs="宋体"/>
+          <w:color w:val="000000"/>
+          <w:kern w:val="0"/>
+          <w:sz w:val="18"/>
+          <w:szCs w:val="18"/>
+        </w:rPr>
+        <w:t>) {  </w:t>
       </w:r>
     </w:p>
     <w:p>
@@ -1415,8 +1996,20 @@
           <w:sz w:val="18"/>
           <w:szCs w:val="18"/>
         </w:rPr>
-        <w:t>    //调用PostDelayed</w:t>
-      </w:r>
+        <w:t>    //调用</w:t>
+      </w:r>
+      <w:proofErr w:type="spellStart"/>
+      <w:r>
+        <w:rPr>
+          <w:rFonts w:ascii="微软雅黑" w:eastAsia="微软雅黑" w:hAnsi="微软雅黑" w:cs="宋体"/>
+          <w:color w:val="000000"/>
+          <w:kern w:val="0"/>
+          <w:sz w:val="18"/>
+          <w:szCs w:val="18"/>
+        </w:rPr>
+        <w:t>PostDelayed</w:t>
+      </w:r>
+      <w:proofErr w:type="spellEnd"/>
       <w:r>
         <w:rPr>
           <w:rFonts w:ascii="微软雅黑" w:eastAsia="微软雅黑" w:hAnsi="微软雅黑" w:cs="宋体"/>
@@ -1467,7 +2060,31 @@
           <w:sz w:val="18"/>
           <w:szCs w:val="18"/>
         </w:rPr>
-        <w:t>    handler.postDelayed(this, </w:t>
+        <w:t>    </w:t>
+      </w:r>
+      <w:proofErr w:type="spellStart"/>
+      <w:proofErr w:type="gramStart"/>
+      <w:r>
+        <w:rPr>
+          <w:rFonts w:ascii="微软雅黑" w:eastAsia="微软雅黑" w:hAnsi="微软雅黑" w:cs="宋体"/>
+          <w:color w:val="000000"/>
+          <w:kern w:val="0"/>
+          <w:sz w:val="18"/>
+          <w:szCs w:val="18"/>
+        </w:rPr>
+        <w:t>handler.postDelayed</w:t>
+      </w:r>
+      <w:proofErr w:type="spellEnd"/>
+      <w:proofErr w:type="gramEnd"/>
+      <w:r>
+        <w:rPr>
+          <w:rFonts w:ascii="微软雅黑" w:eastAsia="微软雅黑" w:hAnsi="微软雅黑" w:cs="宋体"/>
+          <w:color w:val="000000"/>
+          <w:kern w:val="0"/>
+          <w:sz w:val="18"/>
+          <w:szCs w:val="18"/>
+        </w:rPr>
+        <w:t>(this, </w:t>
       </w:r>
       <w:r>
         <w:rPr>
@@ -1593,8 +2210,32 @@
           <w:sz w:val="18"/>
           <w:szCs w:val="18"/>
         </w:rPr>
-        <w:t xml:space="preserve"> postDelayed(</w:t>
-      </w:r>
+        <w:t xml:space="preserve"> </w:t>
+      </w:r>
+      <w:proofErr w:type="spellStart"/>
+      <w:proofErr w:type="gramStart"/>
+      <w:r>
+        <w:rPr>
+          <w:rFonts w:ascii="微软雅黑" w:eastAsia="微软雅黑" w:hAnsi="微软雅黑" w:cs="宋体"/>
+          <w:color w:val="000000"/>
+          <w:kern w:val="0"/>
+          <w:sz w:val="18"/>
+          <w:szCs w:val="18"/>
+        </w:rPr>
+        <w:t>postDelayed</w:t>
+      </w:r>
+      <w:proofErr w:type="spellEnd"/>
+      <w:r>
+        <w:rPr>
+          <w:rFonts w:ascii="微软雅黑" w:eastAsia="微软雅黑" w:hAnsi="微软雅黑" w:cs="宋体"/>
+          <w:color w:val="000000"/>
+          <w:kern w:val="0"/>
+          <w:sz w:val="18"/>
+          <w:szCs w:val="18"/>
+        </w:rPr>
+        <w:t>(</w:t>
+      </w:r>
+      <w:proofErr w:type="gramEnd"/>
       <w:r>
         <w:rPr>
           <w:rFonts w:ascii="微软雅黑" w:eastAsia="微软雅黑" w:hAnsi="微软雅黑" w:cs="宋体"/>
@@ -1699,6 +2340,8 @@
           <w:szCs w:val="15"/>
         </w:rPr>
       </w:pPr>
+      <w:proofErr w:type="spellStart"/>
+      <w:proofErr w:type="gramStart"/>
       <w:r>
         <w:rPr>
           <w:rFonts w:ascii="微软雅黑" w:eastAsia="微软雅黑" w:hAnsi="微软雅黑" w:cs="宋体"/>
@@ -1707,7 +2350,19 @@
           <w:sz w:val="18"/>
           <w:szCs w:val="18"/>
         </w:rPr>
-        <w:t>handler.removeCallbacks(runnable); </w:t>
+        <w:t>handler.removeCallbacks</w:t>
+      </w:r>
+      <w:proofErr w:type="spellEnd"/>
+      <w:proofErr w:type="gramEnd"/>
+      <w:r>
+        <w:rPr>
+          <w:rFonts w:ascii="微软雅黑" w:eastAsia="微软雅黑" w:hAnsi="微软雅黑" w:cs="宋体"/>
+          <w:color w:val="000000"/>
+          <w:kern w:val="0"/>
+          <w:sz w:val="18"/>
+          <w:szCs w:val="18"/>
+        </w:rPr>
+        <w:t>(runnable); </w:t>
       </w:r>
       <w:r>
         <w:rPr>
@@ -1753,7 +2408,27 @@
           <w:sz w:val="18"/>
           <w:szCs w:val="18"/>
         </w:rPr>
-        <w:t>线程sleep(long  millis)方法和Handle实现定时</w:t>
+        <w:t xml:space="preserve">线程sleep(long  </w:t>
+      </w:r>
+      <w:proofErr w:type="spellStart"/>
+      <w:r>
+        <w:rPr>
+          <w:rFonts w:ascii="微软雅黑" w:eastAsia="微软雅黑" w:hAnsi="微软雅黑" w:hint="eastAsia"/>
+          <w:b/>
+          <w:sz w:val="18"/>
+          <w:szCs w:val="18"/>
+        </w:rPr>
+        <w:t>millis</w:t>
+      </w:r>
+      <w:proofErr w:type="spellEnd"/>
+      <w:r>
+        <w:rPr>
+          <w:rFonts w:ascii="微软雅黑" w:eastAsia="微软雅黑" w:hAnsi="微软雅黑" w:hint="eastAsia"/>
+          <w:b/>
+          <w:sz w:val="18"/>
+          <w:szCs w:val="18"/>
+        </w:rPr>
+        <w:t>)方法和Handle实现定时</w:t>
       </w:r>
     </w:p>
     <w:p>
@@ -1772,7 +2447,43 @@
           <w:sz w:val="18"/>
           <w:szCs w:val="18"/>
         </w:rPr>
-        <w:t>Handler handler = new Handler() {  </w:t>
+        <w:t>Handler </w:t>
+      </w:r>
+      <w:proofErr w:type="spellStart"/>
+      <w:r>
+        <w:rPr>
+          <w:rFonts w:ascii="微软雅黑" w:eastAsia="微软雅黑" w:hAnsi="微软雅黑" w:hint="eastAsia"/>
+          <w:sz w:val="18"/>
+          <w:szCs w:val="18"/>
+        </w:rPr>
+        <w:t>handler</w:t>
+      </w:r>
+      <w:proofErr w:type="spellEnd"/>
+      <w:r>
+        <w:rPr>
+          <w:rFonts w:ascii="微软雅黑" w:eastAsia="微软雅黑" w:hAnsi="微软雅黑" w:hint="eastAsia"/>
+          <w:sz w:val="18"/>
+          <w:szCs w:val="18"/>
+        </w:rPr>
+        <w:t> = new </w:t>
+      </w:r>
+      <w:proofErr w:type="gramStart"/>
+      <w:r>
+        <w:rPr>
+          <w:rFonts w:ascii="微软雅黑" w:eastAsia="微软雅黑" w:hAnsi="微软雅黑" w:hint="eastAsia"/>
+          <w:sz w:val="18"/>
+          <w:szCs w:val="18"/>
+        </w:rPr>
+        <w:t>Handler(</w:t>
+      </w:r>
+      <w:proofErr w:type="gramEnd"/>
+      <w:r>
+        <w:rPr>
+          <w:rFonts w:ascii="微软雅黑" w:eastAsia="微软雅黑" w:hAnsi="微软雅黑" w:hint="eastAsia"/>
+          <w:sz w:val="18"/>
+          <w:szCs w:val="18"/>
+        </w:rPr>
+        <w:t>) {  </w:t>
       </w:r>
     </w:p>
     <w:p>
@@ -1791,7 +2502,53 @@
           <w:sz w:val="18"/>
           <w:szCs w:val="18"/>
         </w:rPr>
-        <w:t>public void handleMessage(Message msg) {    </w:t>
+        <w:t>public void </w:t>
+      </w:r>
+      <w:proofErr w:type="spellStart"/>
+      <w:proofErr w:type="gramStart"/>
+      <w:r>
+        <w:rPr>
+          <w:rFonts w:ascii="微软雅黑" w:eastAsia="微软雅黑" w:hAnsi="微软雅黑" w:hint="eastAsia"/>
+          <w:sz w:val="18"/>
+          <w:szCs w:val="18"/>
+        </w:rPr>
+        <w:t>handleMessage</w:t>
+      </w:r>
+      <w:proofErr w:type="spellEnd"/>
+      <w:r>
+        <w:rPr>
+          <w:rFonts w:ascii="微软雅黑" w:eastAsia="微软雅黑" w:hAnsi="微软雅黑" w:hint="eastAsia"/>
+          <w:sz w:val="18"/>
+          <w:szCs w:val="18"/>
+        </w:rPr>
+        <w:t>(</w:t>
+      </w:r>
+      <w:proofErr w:type="gramEnd"/>
+      <w:r>
+        <w:rPr>
+          <w:rFonts w:ascii="微软雅黑" w:eastAsia="微软雅黑" w:hAnsi="微软雅黑" w:hint="eastAsia"/>
+          <w:sz w:val="18"/>
+          <w:szCs w:val="18"/>
+        </w:rPr>
+        <w:t>Message </w:t>
+      </w:r>
+      <w:proofErr w:type="spellStart"/>
+      <w:r>
+        <w:rPr>
+          <w:rFonts w:ascii="微软雅黑" w:eastAsia="微软雅黑" w:hAnsi="微软雅黑" w:hint="eastAsia"/>
+          <w:sz w:val="18"/>
+          <w:szCs w:val="18"/>
+        </w:rPr>
+        <w:t>msg</w:t>
+      </w:r>
+      <w:proofErr w:type="spellEnd"/>
+      <w:r>
+        <w:rPr>
+          <w:rFonts w:ascii="微软雅黑" w:eastAsia="微软雅黑" w:hAnsi="微软雅黑" w:hint="eastAsia"/>
+          <w:sz w:val="18"/>
+          <w:szCs w:val="18"/>
+        </w:rPr>
+        <w:t>) {    </w:t>
       </w:r>
     </w:p>
     <w:p>
@@ -1813,6 +2570,8 @@
         <w:tab/>
         <w:t>switch(</w:t>
       </w:r>
+      <w:proofErr w:type="spellStart"/>
+      <w:proofErr w:type="gramStart"/>
       <w:r>
         <w:rPr>
           <w:rFonts w:ascii="微软雅黑" w:eastAsia="微软雅黑" w:hAnsi="微软雅黑" w:cs="Tahoma"/>
@@ -1822,6 +2581,8 @@
         </w:rPr>
         <w:t>msg.what</w:t>
       </w:r>
+      <w:proofErr w:type="spellEnd"/>
+      <w:proofErr w:type="gramEnd"/>
       <w:r>
         <w:rPr>
           <w:rFonts w:ascii="微软雅黑" w:eastAsia="微软雅黑" w:hAnsi="微软雅黑" w:hint="eastAsia"/>
@@ -1862,6 +2623,7 @@
           <w:szCs w:val="18"/>
         </w:rPr>
       </w:pPr>
+      <w:proofErr w:type="spellStart"/>
       <w:r>
         <w:rPr>
           <w:rFonts w:ascii="微软雅黑" w:eastAsia="微软雅黑" w:hAnsi="微软雅黑" w:cs="Tahoma" w:hint="eastAsia"/>
@@ -1869,7 +2631,17 @@
           <w:sz w:val="18"/>
           <w:szCs w:val="18"/>
         </w:rPr>
-        <w:t>System.out.print(" 定时器");</w:t>
+        <w:t>System.out.print</w:t>
+      </w:r>
+      <w:proofErr w:type="spellEnd"/>
+      <w:r>
+        <w:rPr>
+          <w:rFonts w:ascii="微软雅黑" w:eastAsia="微软雅黑" w:hAnsi="微软雅黑" w:cs="Tahoma" w:hint="eastAsia"/>
+          <w:color w:val="333333"/>
+          <w:sz w:val="18"/>
+          <w:szCs w:val="18"/>
+        </w:rPr>
+        <w:t>(" 定时器");</w:t>
       </w:r>
     </w:p>
     <w:p>
@@ -1883,14 +2655,25 @@
           <w:szCs w:val="18"/>
         </w:rPr>
       </w:pPr>
-      <w:r>
-        <w:rPr>
-          <w:rFonts w:ascii="微软雅黑" w:eastAsia="微软雅黑" w:hAnsi="微软雅黑" w:cs="Tahoma"/>
-          <w:color w:val="333333"/>
-          <w:sz w:val="18"/>
-          <w:szCs w:val="18"/>
-        </w:rPr>
-        <w:t>break();</w:t>
+      <w:proofErr w:type="gramStart"/>
+      <w:r>
+        <w:rPr>
+          <w:rFonts w:ascii="微软雅黑" w:eastAsia="微软雅黑" w:hAnsi="微软雅黑" w:cs="Tahoma"/>
+          <w:color w:val="333333"/>
+          <w:sz w:val="18"/>
+          <w:szCs w:val="18"/>
+        </w:rPr>
+        <w:t>break(</w:t>
+      </w:r>
+      <w:proofErr w:type="gramEnd"/>
+      <w:r>
+        <w:rPr>
+          <w:rFonts w:ascii="微软雅黑" w:eastAsia="微软雅黑" w:hAnsi="微软雅黑" w:cs="Tahoma"/>
+          <w:color w:val="333333"/>
+          <w:sz w:val="18"/>
+          <w:szCs w:val="18"/>
+        </w:rPr>
+        <w:t>);</w:t>
       </w:r>
     </w:p>
     <w:p>
@@ -1940,13 +2723,43 @@
         </w:rPr>
         <w:tab/>
       </w:r>
-      <w:r>
-        <w:rPr>
-          <w:rFonts w:ascii="微软雅黑" w:eastAsia="微软雅黑" w:hAnsi="微软雅黑"/>
-          <w:sz w:val="18"/>
-          <w:szCs w:val="18"/>
-        </w:rPr>
-        <w:t>super.handleMessage(msg); </w:t>
+      <w:proofErr w:type="spellStart"/>
+      <w:proofErr w:type="gramStart"/>
+      <w:r>
+        <w:rPr>
+          <w:rFonts w:ascii="微软雅黑" w:eastAsia="微软雅黑" w:hAnsi="微软雅黑"/>
+          <w:sz w:val="18"/>
+          <w:szCs w:val="18"/>
+        </w:rPr>
+        <w:t>super.handleMessage</w:t>
+      </w:r>
+      <w:proofErr w:type="spellEnd"/>
+      <w:proofErr w:type="gramEnd"/>
+      <w:r>
+        <w:rPr>
+          <w:rFonts w:ascii="微软雅黑" w:eastAsia="微软雅黑" w:hAnsi="微软雅黑"/>
+          <w:sz w:val="18"/>
+          <w:szCs w:val="18"/>
+        </w:rPr>
+        <w:t>(</w:t>
+      </w:r>
+      <w:proofErr w:type="spellStart"/>
+      <w:r>
+        <w:rPr>
+          <w:rFonts w:ascii="微软雅黑" w:eastAsia="微软雅黑" w:hAnsi="微软雅黑"/>
+          <w:sz w:val="18"/>
+          <w:szCs w:val="18"/>
+        </w:rPr>
+        <w:t>msg</w:t>
+      </w:r>
+      <w:proofErr w:type="spellEnd"/>
+      <w:r>
+        <w:rPr>
+          <w:rFonts w:ascii="微软雅黑" w:eastAsia="微软雅黑" w:hAnsi="微软雅黑"/>
+          <w:sz w:val="18"/>
+          <w:szCs w:val="18"/>
+        </w:rPr>
+        <w:t>); </w:t>
       </w:r>
     </w:p>
     <w:p>
@@ -2009,7 +2822,43 @@
           <w:sz w:val="18"/>
           <w:szCs w:val="18"/>
         </w:rPr>
-        <w:t>public class MyThread implements Runnable{   </w:t>
+        <w:t>public class </w:t>
+      </w:r>
+      <w:proofErr w:type="spellStart"/>
+      <w:r>
+        <w:rPr>
+          <w:rFonts w:ascii="微软雅黑" w:eastAsia="微软雅黑" w:hAnsi="微软雅黑"/>
+          <w:sz w:val="18"/>
+          <w:szCs w:val="18"/>
+        </w:rPr>
+        <w:t>MyThread</w:t>
+      </w:r>
+      <w:proofErr w:type="spellEnd"/>
+      <w:r>
+        <w:rPr>
+          <w:rFonts w:ascii="微软雅黑" w:eastAsia="微软雅黑" w:hAnsi="微软雅黑"/>
+          <w:sz w:val="18"/>
+          <w:szCs w:val="18"/>
+        </w:rPr>
+        <w:t> implements </w:t>
+      </w:r>
+      <w:proofErr w:type="gramStart"/>
+      <w:r>
+        <w:rPr>
+          <w:rFonts w:ascii="微软雅黑" w:eastAsia="微软雅黑" w:hAnsi="微软雅黑"/>
+          <w:sz w:val="18"/>
+          <w:szCs w:val="18"/>
+        </w:rPr>
+        <w:t>Runnable{</w:t>
+      </w:r>
+      <w:proofErr w:type="gramEnd"/>
+      <w:r>
+        <w:rPr>
+          <w:rFonts w:ascii="微软雅黑" w:eastAsia="微软雅黑" w:hAnsi="微软雅黑"/>
+          <w:sz w:val="18"/>
+          <w:szCs w:val="18"/>
+        </w:rPr>
+        <w:t>   </w:t>
       </w:r>
     </w:p>
     <w:p>
@@ -2046,7 +2895,25 @@
           <w:sz w:val="18"/>
           <w:szCs w:val="18"/>
         </w:rPr>
-        <w:t> public void run() {   </w:t>
+        <w:t> public void </w:t>
+      </w:r>
+      <w:proofErr w:type="gramStart"/>
+      <w:r>
+        <w:rPr>
+          <w:rFonts w:ascii="微软雅黑" w:eastAsia="微软雅黑" w:hAnsi="微软雅黑" w:hint="eastAsia"/>
+          <w:sz w:val="18"/>
+          <w:szCs w:val="18"/>
+        </w:rPr>
+        <w:t>run(</w:t>
+      </w:r>
+      <w:proofErr w:type="gramEnd"/>
+      <w:r>
+        <w:rPr>
+          <w:rFonts w:ascii="微软雅黑" w:eastAsia="微软雅黑" w:hAnsi="微软雅黑" w:hint="eastAsia"/>
+          <w:sz w:val="18"/>
+          <w:szCs w:val="18"/>
+        </w:rPr>
+        <w:t>) {   </w:t>
       </w:r>
     </w:p>
     <w:p>
@@ -2097,13 +2964,23 @@
           <w:szCs w:val="18"/>
         </w:rPr>
       </w:pPr>
-      <w:r>
-        <w:rPr>
-          <w:rFonts w:ascii="微软雅黑" w:eastAsia="微软雅黑" w:hAnsi="微软雅黑" w:hint="eastAsia"/>
-          <w:sz w:val="18"/>
-          <w:szCs w:val="18"/>
-        </w:rPr>
-        <w:t>Thread.sleep(10000);//</w:t>
+      <w:proofErr w:type="spellStart"/>
+      <w:r>
+        <w:rPr>
+          <w:rFonts w:ascii="微软雅黑" w:eastAsia="微软雅黑" w:hAnsi="微软雅黑" w:hint="eastAsia"/>
+          <w:sz w:val="18"/>
+          <w:szCs w:val="18"/>
+        </w:rPr>
+        <w:t>Thread.sleep</w:t>
+      </w:r>
+      <w:proofErr w:type="spellEnd"/>
+      <w:r>
+        <w:rPr>
+          <w:rFonts w:ascii="微软雅黑" w:eastAsia="微软雅黑" w:hAnsi="微软雅黑" w:hint="eastAsia"/>
+          <w:sz w:val="18"/>
+          <w:szCs w:val="18"/>
+        </w:rPr>
+        <w:t>(10000);//</w:t>
       </w:r>
       <w:r>
         <w:rPr>
@@ -2154,7 +3031,25 @@
           <w:sz w:val="18"/>
           <w:szCs w:val="18"/>
         </w:rPr>
-        <w:t>Message message=new Message();      </w:t>
+        <w:t>Message message=new </w:t>
+      </w:r>
+      <w:proofErr w:type="gramStart"/>
+      <w:r>
+        <w:rPr>
+          <w:rFonts w:ascii="微软雅黑" w:eastAsia="微软雅黑" w:hAnsi="微软雅黑" w:hint="eastAsia"/>
+          <w:sz w:val="18"/>
+          <w:szCs w:val="18"/>
+        </w:rPr>
+        <w:t>Message(</w:t>
+      </w:r>
+      <w:proofErr w:type="gramEnd"/>
+      <w:r>
+        <w:rPr>
+          <w:rFonts w:ascii="微软雅黑" w:eastAsia="微软雅黑" w:hAnsi="微软雅黑" w:hint="eastAsia"/>
+          <w:sz w:val="18"/>
+          <w:szCs w:val="18"/>
+        </w:rPr>
+        <w:t>);      </w:t>
       </w:r>
     </w:p>
     <w:p>
@@ -2167,13 +3062,25 @@
           <w:szCs w:val="18"/>
         </w:rPr>
       </w:pPr>
-      <w:r>
-        <w:rPr>
-          <w:rFonts w:ascii="微软雅黑" w:eastAsia="微软雅黑" w:hAnsi="微软雅黑" w:hint="eastAsia"/>
-          <w:sz w:val="18"/>
-          <w:szCs w:val="18"/>
-        </w:rPr>
-        <w:t>message.what=1; </w:t>
+      <w:proofErr w:type="spellStart"/>
+      <w:proofErr w:type="gramStart"/>
+      <w:r>
+        <w:rPr>
+          <w:rFonts w:ascii="微软雅黑" w:eastAsia="微软雅黑" w:hAnsi="微软雅黑" w:hint="eastAsia"/>
+          <w:sz w:val="18"/>
+          <w:szCs w:val="18"/>
+        </w:rPr>
+        <w:t>message.what</w:t>
+      </w:r>
+      <w:proofErr w:type="spellEnd"/>
+      <w:proofErr w:type="gramEnd"/>
+      <w:r>
+        <w:rPr>
+          <w:rFonts w:ascii="微软雅黑" w:eastAsia="微软雅黑" w:hAnsi="微软雅黑" w:hint="eastAsia"/>
+          <w:sz w:val="18"/>
+          <w:szCs w:val="18"/>
+        </w:rPr>
+        <w:t>=1; </w:t>
       </w:r>
     </w:p>
     <w:p>
@@ -2218,13 +3125,23 @@
         </w:rPr>
         <w:t xml:space="preserve">   </w:t>
       </w:r>
-      <w:r>
-        <w:rPr>
-          <w:rFonts w:ascii="微软雅黑" w:eastAsia="微软雅黑" w:hAnsi="微软雅黑" w:hint="eastAsia"/>
-          <w:sz w:val="18"/>
-          <w:szCs w:val="18"/>
-        </w:rPr>
-        <w:t>handler.sendMessage(message);//</w:t>
+      <w:proofErr w:type="spellStart"/>
+      <w:r>
+        <w:rPr>
+          <w:rFonts w:ascii="微软雅黑" w:eastAsia="微软雅黑" w:hAnsi="微软雅黑" w:hint="eastAsia"/>
+          <w:sz w:val="18"/>
+          <w:szCs w:val="18"/>
+        </w:rPr>
+        <w:t>handler.sendMessage</w:t>
+      </w:r>
+      <w:proofErr w:type="spellEnd"/>
+      <w:r>
+        <w:rPr>
+          <w:rFonts w:ascii="微软雅黑" w:eastAsia="微软雅黑" w:hAnsi="微软雅黑" w:hint="eastAsia"/>
+          <w:sz w:val="18"/>
+          <w:szCs w:val="18"/>
+        </w:rPr>
+        <w:t>(message);//</w:t>
       </w:r>
       <w:r>
         <w:rPr>
@@ -2259,7 +3176,25 @@
           <w:sz w:val="18"/>
           <w:szCs w:val="18"/>
         </w:rPr>
-        <w:t>} catch (InterruptedException e) { </w:t>
+        <w:t>} catch (</w:t>
+      </w:r>
+      <w:proofErr w:type="spellStart"/>
+      <w:r>
+        <w:rPr>
+          <w:rFonts w:ascii="微软雅黑" w:eastAsia="微软雅黑" w:hAnsi="微软雅黑" w:hint="eastAsia"/>
+          <w:sz w:val="18"/>
+          <w:szCs w:val="18"/>
+        </w:rPr>
+        <w:t>InterruptedException</w:t>
+      </w:r>
+      <w:proofErr w:type="spellEnd"/>
+      <w:r>
+        <w:rPr>
+          <w:rFonts w:ascii="微软雅黑" w:eastAsia="微软雅黑" w:hAnsi="微软雅黑" w:hint="eastAsia"/>
+          <w:sz w:val="18"/>
+          <w:szCs w:val="18"/>
+        </w:rPr>
+        <w:t> e) { </w:t>
       </w:r>
     </w:p>
     <w:p>
@@ -2296,13 +3231,25 @@
         </w:rPr>
         <w:tab/>
       </w:r>
-      <w:r>
-        <w:rPr>
-          <w:rFonts w:ascii="微软雅黑" w:eastAsia="微软雅黑" w:hAnsi="微软雅黑"/>
-          <w:sz w:val="18"/>
-          <w:szCs w:val="18"/>
-        </w:rPr>
-        <w:t>e.printStackTrace(); </w:t>
+      <w:proofErr w:type="spellStart"/>
+      <w:proofErr w:type="gramStart"/>
+      <w:r>
+        <w:rPr>
+          <w:rFonts w:ascii="微软雅黑" w:eastAsia="微软雅黑" w:hAnsi="微软雅黑"/>
+          <w:sz w:val="18"/>
+          <w:szCs w:val="18"/>
+        </w:rPr>
+        <w:t>e.printStackTrace</w:t>
+      </w:r>
+      <w:proofErr w:type="spellEnd"/>
+      <w:proofErr w:type="gramEnd"/>
+      <w:r>
+        <w:rPr>
+          <w:rFonts w:ascii="微软雅黑" w:eastAsia="微软雅黑" w:hAnsi="微软雅黑"/>
+          <w:sz w:val="18"/>
+          <w:szCs w:val="18"/>
+        </w:rPr>
+        <w:t>(); </w:t>
       </w:r>
     </w:p>
     <w:p>
@@ -2429,8 +3376,20 @@
           <w:szCs w:val="20"/>
           <w:bdr w:val="none" w:sz="0" w:space="0" w:color="auto" w:frame="1"/>
         </w:rPr>
-        <w:t> Thread(</w:t>
-      </w:r>
+        <w:t> </w:t>
+      </w:r>
+      <w:proofErr w:type="gramStart"/>
+      <w:r>
+        <w:rPr>
+          <w:rFonts w:ascii="Consolas" w:hAnsi="Consolas" w:cs="Consolas"/>
+          <w:color w:val="000000"/>
+          <w:sz w:val="20"/>
+          <w:szCs w:val="20"/>
+          <w:bdr w:val="none" w:sz="0" w:space="0" w:color="auto" w:frame="1"/>
+        </w:rPr>
+        <w:t>Thread(</w:t>
+      </w:r>
+      <w:proofErr w:type="gramEnd"/>
       <w:r>
         <w:rPr>
           <w:rStyle w:val="keyword"/>
@@ -2454,13 +3413,23 @@
         </w:rPr>
         <w:t> </w:t>
       </w:r>
-      <w:r>
-        <w:rPr>
-          <w:rFonts w:ascii="微软雅黑" w:eastAsia="微软雅黑" w:hAnsi="微软雅黑"/>
-          <w:sz w:val="18"/>
-          <w:szCs w:val="18"/>
-        </w:rPr>
-        <w:t>MyThread </w:t>
+      <w:proofErr w:type="spellStart"/>
+      <w:r>
+        <w:rPr>
+          <w:rFonts w:ascii="微软雅黑" w:eastAsia="微软雅黑" w:hAnsi="微软雅黑"/>
+          <w:sz w:val="18"/>
+          <w:szCs w:val="18"/>
+        </w:rPr>
+        <w:t>MyThread</w:t>
+      </w:r>
+      <w:proofErr w:type="spellEnd"/>
+      <w:r>
+        <w:rPr>
+          <w:rFonts w:ascii="微软雅黑" w:eastAsia="微软雅黑" w:hAnsi="微软雅黑"/>
+          <w:sz w:val="18"/>
+          <w:szCs w:val="18"/>
+        </w:rPr>
+        <w:t> </w:t>
       </w:r>
       <w:r>
         <w:rPr>
@@ -2500,8 +3469,9 @@
           <w:szCs w:val="18"/>
         </w:rPr>
       </w:pPr>
-      <w:bookmarkStart w:id="1" w:name="OLE_LINK1"/>
-      <w:bookmarkStart w:id="2" w:name="OLE_LINK2"/>
+      <w:bookmarkStart w:id="0" w:name="OLE_LINK1"/>
+      <w:bookmarkStart w:id="1" w:name="OLE_LINK2"/>
+      <w:proofErr w:type="spellStart"/>
       <w:r>
         <w:rPr>
           <w:rFonts w:ascii="微软雅黑" w:eastAsia="微软雅黑" w:hAnsi="微软雅黑"/>
@@ -2511,16 +3481,163 @@
         </w:rPr>
         <w:t>ScheduledExecutorService</w:t>
       </w:r>
+      <w:bookmarkEnd w:id="0"/>
       <w:bookmarkEnd w:id="1"/>
+      <w:proofErr w:type="spellEnd"/>
+      <w:r>
+        <w:rPr>
+          <w:rFonts w:ascii="微软雅黑" w:eastAsia="微软雅黑" w:hAnsi="微软雅黑" w:hint="eastAsia"/>
+          <w:b/>
+          <w:sz w:val="18"/>
+          <w:szCs w:val="18"/>
+        </w:rPr>
+        <w:t>（API24）和handle</w:t>
+      </w:r>
+    </w:p>
+    <w:p>
+      <w:pPr>
+        <w:ind w:firstLineChars="233" w:firstLine="419"/>
+        <w:rPr>
+          <w:rFonts w:ascii="微软雅黑" w:eastAsia="微软雅黑" w:hAnsi="微软雅黑"/>
+          <w:sz w:val="18"/>
+          <w:szCs w:val="18"/>
+        </w:rPr>
+      </w:pPr>
+      <w:proofErr w:type="spellStart"/>
+      <w:r>
+        <w:rPr>
+          <w:rFonts w:ascii="微软雅黑" w:eastAsia="微软雅黑" w:hAnsi="微软雅黑"/>
+          <w:sz w:val="18"/>
+          <w:szCs w:val="18"/>
+        </w:rPr>
+        <w:t>ScheduledExecutorService</w:t>
+      </w:r>
+      <w:proofErr w:type="spellEnd"/>
+      <w:r>
+        <w:rPr>
+          <w:rFonts w:ascii="微软雅黑" w:eastAsia="微软雅黑" w:hAnsi="微软雅黑"/>
+          <w:sz w:val="18"/>
+          <w:szCs w:val="18"/>
+        </w:rPr>
+        <w:t xml:space="preserve"> </w:t>
+      </w:r>
+      <w:proofErr w:type="spellStart"/>
+      <w:r>
+        <w:rPr>
+          <w:rFonts w:ascii="微软雅黑" w:eastAsia="微软雅黑" w:hAnsi="微软雅黑"/>
+          <w:sz w:val="18"/>
+          <w:szCs w:val="18"/>
+        </w:rPr>
+        <w:t>mExecutor</w:t>
+      </w:r>
+      <w:proofErr w:type="spellEnd"/>
+      <w:r>
+        <w:rPr>
+          <w:rFonts w:ascii="微软雅黑" w:eastAsia="微软雅黑" w:hAnsi="微软雅黑"/>
+          <w:sz w:val="18"/>
+          <w:szCs w:val="18"/>
+        </w:rPr>
+        <w:t xml:space="preserve"> = </w:t>
+      </w:r>
+      <w:proofErr w:type="gramStart"/>
+      <w:r>
+        <w:rPr>
+          <w:rFonts w:ascii="微软雅黑" w:eastAsia="微软雅黑" w:hAnsi="微软雅黑"/>
+          <w:sz w:val="18"/>
+          <w:szCs w:val="18"/>
+        </w:rPr>
+        <w:t>Executors .</w:t>
+      </w:r>
+      <w:proofErr w:type="spellStart"/>
+      <w:r>
+        <w:rPr>
+          <w:rFonts w:ascii="微软雅黑" w:eastAsia="微软雅黑" w:hAnsi="微软雅黑"/>
+          <w:sz w:val="18"/>
+          <w:szCs w:val="18"/>
+        </w:rPr>
+        <w:t>newSingleThreadScheduledExecutor</w:t>
+      </w:r>
+      <w:proofErr w:type="spellEnd"/>
+      <w:proofErr w:type="gramEnd"/>
+      <w:r>
+        <w:rPr>
+          <w:rFonts w:ascii="微软雅黑" w:eastAsia="微软雅黑" w:hAnsi="微软雅黑"/>
+          <w:sz w:val="18"/>
+          <w:szCs w:val="18"/>
+        </w:rPr>
+        <w:t>();</w:t>
+      </w:r>
+    </w:p>
+    <w:p>
+      <w:pPr>
+        <w:ind w:firstLineChars="233" w:firstLine="419"/>
+        <w:rPr>
+          <w:rFonts w:ascii="微软雅黑" w:eastAsia="微软雅黑" w:hAnsi="微软雅黑"/>
+          <w:sz w:val="18"/>
+          <w:szCs w:val="18"/>
+        </w:rPr>
+      </w:pPr>
+      <w:proofErr w:type="spellStart"/>
+      <w:r>
+        <w:rPr>
+          <w:rFonts w:ascii="微软雅黑" w:eastAsia="微软雅黑" w:hAnsi="微软雅黑"/>
+          <w:sz w:val="18"/>
+          <w:szCs w:val="18"/>
+        </w:rPr>
+        <w:t>mExecutor</w:t>
+      </w:r>
+      <w:r>
+        <w:rPr>
+          <w:rFonts w:ascii="微软雅黑" w:eastAsia="微软雅黑" w:hAnsi="微软雅黑"/>
+          <w:sz w:val="18"/>
+          <w:szCs w:val="18"/>
+        </w:rPr>
+        <w:t xml:space="preserve">.scheduleAtFixedRate(new </w:t>
+      </w:r>
+      <w:r>
+        <w:rPr>
+          <w:rFonts w:ascii="微软雅黑" w:eastAsia="微软雅黑" w:hAnsi="微软雅黑" w:hint="eastAsia"/>
+          <w:sz w:val="18"/>
+          <w:szCs w:val="18"/>
+        </w:rPr>
+        <w:t>my</w:t>
+      </w:r>
+      <w:bookmarkStart w:id="2" w:name="_GoBack"/>
       <w:bookmarkEnd w:id="2"/>
       <w:r>
         <w:rPr>
-          <w:rFonts w:ascii="微软雅黑" w:eastAsia="微软雅黑" w:hAnsi="微软雅黑" w:hint="eastAsia"/>
-          <w:b/>
-          <w:sz w:val="18"/>
-          <w:szCs w:val="18"/>
-        </w:rPr>
-        <w:t>（API24）和handle</w:t>
+          <w:rFonts w:ascii="微软雅黑" w:eastAsia="微软雅黑" w:hAnsi="微软雅黑"/>
+          <w:sz w:val="18"/>
+          <w:szCs w:val="18"/>
+        </w:rPr>
+        <w:t>Task(), 5</w:t>
+      </w:r>
+      <w:proofErr w:type="spellEnd"/>
+      <w:r>
+        <w:rPr>
+          <w:rFonts w:ascii="微软雅黑" w:eastAsia="微软雅黑" w:hAnsi="微软雅黑"/>
+          <w:sz w:val="18"/>
+          <w:szCs w:val="18"/>
+        </w:rPr>
+        <w:t xml:space="preserve">, 5, </w:t>
+      </w:r>
+      <w:proofErr w:type="spellStart"/>
+      <w:r>
+        <w:rPr>
+          <w:rFonts w:ascii="微软雅黑" w:eastAsia="微软雅黑" w:hAnsi="微软雅黑"/>
+          <w:sz w:val="18"/>
+          <w:szCs w:val="18"/>
+        </w:rPr>
+        <w:t>TimeUnit.SECONDS</w:t>
+      </w:r>
+      <w:proofErr w:type="spellEnd"/>
+      <w:r>
+        <w:rPr>
+          <w:rFonts w:ascii="微软雅黑" w:eastAsia="微软雅黑" w:hAnsi="微软雅黑"/>
+          <w:sz w:val="18"/>
+          <w:szCs w:val="18"/>
+        </w:rPr>
+        <w:t>);</w:t>
       </w:r>
     </w:p>
     <w:p>
@@ -2538,26 +3655,10 @@
           <w:sz w:val="18"/>
           <w:szCs w:val="18"/>
         </w:rPr>
-        <w:t>ScheduledExecutorService mExecutor = Executors .newSingleThreadScheduledExecutor();</w:t>
-      </w:r>
-    </w:p>
-    <w:p>
-      <w:pPr>
-        <w:ind w:firstLineChars="233" w:firstLine="419"/>
-        <w:rPr>
-          <w:rFonts w:ascii="微软雅黑" w:eastAsia="微软雅黑" w:hAnsi="微软雅黑"/>
-          <w:sz w:val="18"/>
-          <w:szCs w:val="18"/>
-        </w:rPr>
-      </w:pPr>
-      <w:r>
-        <w:rPr>
-          <w:rFonts w:ascii="微软雅黑" w:eastAsia="微软雅黑" w:hAnsi="微软雅黑"/>
-          <w:sz w:val="18"/>
-          <w:szCs w:val="18"/>
-        </w:rPr>
-        <w:t xml:space="preserve">mScheduledExecutorService.scheduleAtFixedRate(new </w:t>
-      </w:r>
+        <w:lastRenderedPageBreak/>
+        <w:t xml:space="preserve">class </w:t>
+      </w:r>
+      <w:proofErr w:type="spellStart"/>
       <w:r>
         <w:rPr>
           <w:rFonts w:ascii="微软雅黑" w:eastAsia="微软雅黑" w:hAnsi="微软雅黑" w:hint="eastAsia"/>
@@ -2572,41 +3673,16 @@
           <w:sz w:val="18"/>
           <w:szCs w:val="18"/>
         </w:rPr>
-        <w:t>Task(), 5, 5, TimeUnit.SECONDS);</w:t>
-      </w:r>
-    </w:p>
-    <w:p>
-      <w:pPr>
-        <w:ind w:firstLineChars="233" w:firstLine="419"/>
-        <w:rPr>
-          <w:rFonts w:ascii="微软雅黑" w:eastAsia="微软雅黑" w:hAnsi="微软雅黑"/>
-          <w:sz w:val="18"/>
-          <w:szCs w:val="18"/>
-        </w:rPr>
-      </w:pPr>
-      <w:r>
-        <w:rPr>
-          <w:rFonts w:ascii="微软雅黑" w:eastAsia="微软雅黑" w:hAnsi="微软雅黑"/>
-          <w:sz w:val="18"/>
-          <w:szCs w:val="18"/>
-        </w:rPr>
-        <w:t xml:space="preserve">class </w:t>
-      </w:r>
-      <w:r>
-        <w:rPr>
-          <w:rFonts w:ascii="微软雅黑" w:eastAsia="微软雅黑" w:hAnsi="微软雅黑" w:hint="eastAsia"/>
-          <w:sz w:val="18"/>
-          <w:szCs w:val="18"/>
-        </w:rPr>
-        <w:t>my</w:t>
-      </w:r>
-      <w:r>
-        <w:rPr>
-          <w:rFonts w:ascii="微软雅黑" w:eastAsia="微软雅黑" w:hAnsi="微软雅黑"/>
-          <w:sz w:val="18"/>
-          <w:szCs w:val="18"/>
-        </w:rPr>
-        <w:t xml:space="preserve">Task implements Runnable { </w:t>
+        <w:t>Task</w:t>
+      </w:r>
+      <w:proofErr w:type="spellEnd"/>
+      <w:r>
+        <w:rPr>
+          <w:rFonts w:ascii="微软雅黑" w:eastAsia="微软雅黑" w:hAnsi="微软雅黑"/>
+          <w:sz w:val="18"/>
+          <w:szCs w:val="18"/>
+        </w:rPr>
+        <w:t xml:space="preserve"> implements Runnable { </w:t>
       </w:r>
     </w:p>
     <w:p>
@@ -2624,8 +3700,25 @@
           <w:sz w:val="18"/>
           <w:szCs w:val="18"/>
         </w:rPr>
-        <w:lastRenderedPageBreak/>
-        <w:t xml:space="preserve">@Override public void run() { </w:t>
+        <w:t xml:space="preserve">@Override public void </w:t>
+      </w:r>
+      <w:proofErr w:type="gramStart"/>
+      <w:r>
+        <w:rPr>
+          <w:rFonts w:ascii="微软雅黑" w:eastAsia="微软雅黑" w:hAnsi="微软雅黑"/>
+          <w:sz w:val="18"/>
+          <w:szCs w:val="18"/>
+        </w:rPr>
+        <w:t>run(</w:t>
+      </w:r>
+      <w:proofErr w:type="gramEnd"/>
+      <w:r>
+        <w:rPr>
+          <w:rFonts w:ascii="微软雅黑" w:eastAsia="微软雅黑" w:hAnsi="微软雅黑"/>
+          <w:sz w:val="18"/>
+          <w:szCs w:val="18"/>
+        </w:rPr>
+        <w:t xml:space="preserve">) { </w:t>
       </w:r>
     </w:p>
     <w:p>
@@ -2643,7 +3736,25 @@
           <w:sz w:val="18"/>
           <w:szCs w:val="18"/>
         </w:rPr>
-        <w:t xml:space="preserve">if (images != null) { </w:t>
+        <w:t>if (</w:t>
+      </w:r>
+      <w:proofErr w:type="gramStart"/>
+      <w:r>
+        <w:rPr>
+          <w:rFonts w:ascii="微软雅黑" w:eastAsia="微软雅黑" w:hAnsi="微软雅黑"/>
+          <w:sz w:val="18"/>
+          <w:szCs w:val="18"/>
+        </w:rPr>
+        <w:t>images !</w:t>
+      </w:r>
+      <w:proofErr w:type="gramEnd"/>
+      <w:r>
+        <w:rPr>
+          <w:rFonts w:ascii="微软雅黑" w:eastAsia="微软雅黑" w:hAnsi="微软雅黑"/>
+          <w:sz w:val="18"/>
+          <w:szCs w:val="18"/>
+        </w:rPr>
+        <w:t xml:space="preserve">= null) { </w:t>
       </w:r>
     </w:p>
     <w:p>
@@ -2662,7 +3773,25 @@
           <w:sz w:val="18"/>
           <w:szCs w:val="18"/>
         </w:rPr>
-        <w:t>Message message=new Message();      </w:t>
+        <w:t>Message message=new </w:t>
+      </w:r>
+      <w:proofErr w:type="gramStart"/>
+      <w:r>
+        <w:rPr>
+          <w:rFonts w:ascii="微软雅黑" w:eastAsia="微软雅黑" w:hAnsi="微软雅黑" w:hint="eastAsia"/>
+          <w:sz w:val="18"/>
+          <w:szCs w:val="18"/>
+        </w:rPr>
+        <w:t>Message(</w:t>
+      </w:r>
+      <w:proofErr w:type="gramEnd"/>
+      <w:r>
+        <w:rPr>
+          <w:rFonts w:ascii="微软雅黑" w:eastAsia="微软雅黑" w:hAnsi="微软雅黑" w:hint="eastAsia"/>
+          <w:sz w:val="18"/>
+          <w:szCs w:val="18"/>
+        </w:rPr>
+        <w:t>);      </w:t>
       </w:r>
     </w:p>
     <w:p>
@@ -2706,13 +3835,25 @@
         </w:rPr>
         <w:tab/>
       </w:r>
-      <w:r>
-        <w:rPr>
-          <w:rFonts w:ascii="微软雅黑" w:eastAsia="微软雅黑" w:hAnsi="微软雅黑" w:hint="eastAsia"/>
-          <w:sz w:val="18"/>
-          <w:szCs w:val="18"/>
-        </w:rPr>
-        <w:t>message.what=1; </w:t>
+      <w:proofErr w:type="spellStart"/>
+      <w:proofErr w:type="gramStart"/>
+      <w:r>
+        <w:rPr>
+          <w:rFonts w:ascii="微软雅黑" w:eastAsia="微软雅黑" w:hAnsi="微软雅黑" w:hint="eastAsia"/>
+          <w:sz w:val="18"/>
+          <w:szCs w:val="18"/>
+        </w:rPr>
+        <w:t>message.what</w:t>
+      </w:r>
+      <w:proofErr w:type="spellEnd"/>
+      <w:proofErr w:type="gramEnd"/>
+      <w:r>
+        <w:rPr>
+          <w:rFonts w:ascii="微软雅黑" w:eastAsia="微软雅黑" w:hAnsi="微软雅黑" w:hint="eastAsia"/>
+          <w:sz w:val="18"/>
+          <w:szCs w:val="18"/>
+        </w:rPr>
+        <w:t>=1; </w:t>
       </w:r>
     </w:p>
     <w:p>
@@ -2724,13 +3865,23 @@
           <w:szCs w:val="18"/>
         </w:rPr>
       </w:pPr>
-      <w:r>
-        <w:rPr>
-          <w:rFonts w:ascii="微软雅黑" w:eastAsia="微软雅黑" w:hAnsi="微软雅黑" w:hint="eastAsia"/>
-          <w:sz w:val="18"/>
-          <w:szCs w:val="18"/>
-        </w:rPr>
-        <w:t>handler.sendMessage(message);//</w:t>
+      <w:proofErr w:type="spellStart"/>
+      <w:r>
+        <w:rPr>
+          <w:rFonts w:ascii="微软雅黑" w:eastAsia="微软雅黑" w:hAnsi="微软雅黑" w:hint="eastAsia"/>
+          <w:sz w:val="18"/>
+          <w:szCs w:val="18"/>
+        </w:rPr>
+        <w:t>handler.sendMessage</w:t>
+      </w:r>
+      <w:proofErr w:type="spellEnd"/>
+      <w:r>
+        <w:rPr>
+          <w:rFonts w:ascii="微软雅黑" w:eastAsia="微软雅黑" w:hAnsi="微软雅黑" w:hint="eastAsia"/>
+          <w:sz w:val="18"/>
+          <w:szCs w:val="18"/>
+        </w:rPr>
+        <w:t>(message);//</w:t>
       </w:r>
       <w:r>
         <w:rPr>
@@ -2819,7 +3970,43 @@
           <w:sz w:val="18"/>
           <w:szCs w:val="18"/>
         </w:rPr>
-        <w:t>Handler handler = new Handler() {  </w:t>
+        <w:t>Handler </w:t>
+      </w:r>
+      <w:proofErr w:type="spellStart"/>
+      <w:r>
+        <w:rPr>
+          <w:rFonts w:ascii="微软雅黑" w:eastAsia="微软雅黑" w:hAnsi="微软雅黑" w:hint="eastAsia"/>
+          <w:sz w:val="18"/>
+          <w:szCs w:val="18"/>
+        </w:rPr>
+        <w:t>handler</w:t>
+      </w:r>
+      <w:proofErr w:type="spellEnd"/>
+      <w:r>
+        <w:rPr>
+          <w:rFonts w:ascii="微软雅黑" w:eastAsia="微软雅黑" w:hAnsi="微软雅黑" w:hint="eastAsia"/>
+          <w:sz w:val="18"/>
+          <w:szCs w:val="18"/>
+        </w:rPr>
+        <w:t> = new </w:t>
+      </w:r>
+      <w:proofErr w:type="gramStart"/>
+      <w:r>
+        <w:rPr>
+          <w:rFonts w:ascii="微软雅黑" w:eastAsia="微软雅黑" w:hAnsi="微软雅黑" w:hint="eastAsia"/>
+          <w:sz w:val="18"/>
+          <w:szCs w:val="18"/>
+        </w:rPr>
+        <w:t>Handler(</w:t>
+      </w:r>
+      <w:proofErr w:type="gramEnd"/>
+      <w:r>
+        <w:rPr>
+          <w:rFonts w:ascii="微软雅黑" w:eastAsia="微软雅黑" w:hAnsi="微软雅黑" w:hint="eastAsia"/>
+          <w:sz w:val="18"/>
+          <w:szCs w:val="18"/>
+        </w:rPr>
+        <w:t>) {  </w:t>
       </w:r>
     </w:p>
     <w:p>
@@ -2838,7 +4025,53 @@
           <w:sz w:val="18"/>
           <w:szCs w:val="18"/>
         </w:rPr>
-        <w:t>public void handleMessage(Message msg) {    </w:t>
+        <w:t>public void </w:t>
+      </w:r>
+      <w:proofErr w:type="spellStart"/>
+      <w:proofErr w:type="gramStart"/>
+      <w:r>
+        <w:rPr>
+          <w:rFonts w:ascii="微软雅黑" w:eastAsia="微软雅黑" w:hAnsi="微软雅黑" w:hint="eastAsia"/>
+          <w:sz w:val="18"/>
+          <w:szCs w:val="18"/>
+        </w:rPr>
+        <w:t>handleMessage</w:t>
+      </w:r>
+      <w:proofErr w:type="spellEnd"/>
+      <w:r>
+        <w:rPr>
+          <w:rFonts w:ascii="微软雅黑" w:eastAsia="微软雅黑" w:hAnsi="微软雅黑" w:hint="eastAsia"/>
+          <w:sz w:val="18"/>
+          <w:szCs w:val="18"/>
+        </w:rPr>
+        <w:t>(</w:t>
+      </w:r>
+      <w:proofErr w:type="gramEnd"/>
+      <w:r>
+        <w:rPr>
+          <w:rFonts w:ascii="微软雅黑" w:eastAsia="微软雅黑" w:hAnsi="微软雅黑" w:hint="eastAsia"/>
+          <w:sz w:val="18"/>
+          <w:szCs w:val="18"/>
+        </w:rPr>
+        <w:t>Message </w:t>
+      </w:r>
+      <w:proofErr w:type="spellStart"/>
+      <w:r>
+        <w:rPr>
+          <w:rFonts w:ascii="微软雅黑" w:eastAsia="微软雅黑" w:hAnsi="微软雅黑" w:hint="eastAsia"/>
+          <w:sz w:val="18"/>
+          <w:szCs w:val="18"/>
+        </w:rPr>
+        <w:t>msg</w:t>
+      </w:r>
+      <w:proofErr w:type="spellEnd"/>
+      <w:r>
+        <w:rPr>
+          <w:rFonts w:ascii="微软雅黑" w:eastAsia="微软雅黑" w:hAnsi="微软雅黑" w:hint="eastAsia"/>
+          <w:sz w:val="18"/>
+          <w:szCs w:val="18"/>
+        </w:rPr>
+        <w:t>) {    </w:t>
       </w:r>
     </w:p>
     <w:p>
@@ -2860,6 +4093,8 @@
         <w:tab/>
         <w:t>switch(</w:t>
       </w:r>
+      <w:proofErr w:type="spellStart"/>
+      <w:proofErr w:type="gramStart"/>
       <w:r>
         <w:rPr>
           <w:rFonts w:ascii="微软雅黑" w:eastAsia="微软雅黑" w:hAnsi="微软雅黑" w:cs="Tahoma"/>
@@ -2869,6 +4104,8 @@
         </w:rPr>
         <w:t>msg.what</w:t>
       </w:r>
+      <w:proofErr w:type="spellEnd"/>
+      <w:proofErr w:type="gramEnd"/>
       <w:r>
         <w:rPr>
           <w:rFonts w:ascii="微软雅黑" w:eastAsia="微软雅黑" w:hAnsi="微软雅黑" w:hint="eastAsia"/>
@@ -2909,6 +4146,7 @@
           <w:szCs w:val="18"/>
         </w:rPr>
       </w:pPr>
+      <w:proofErr w:type="spellStart"/>
       <w:r>
         <w:rPr>
           <w:rFonts w:ascii="微软雅黑" w:eastAsia="微软雅黑" w:hAnsi="微软雅黑" w:cs="Tahoma" w:hint="eastAsia"/>
@@ -2916,7 +4154,17 @@
           <w:sz w:val="18"/>
           <w:szCs w:val="18"/>
         </w:rPr>
-        <w:t>System.out.print(" 定时器");</w:t>
+        <w:t>System.out.print</w:t>
+      </w:r>
+      <w:proofErr w:type="spellEnd"/>
+      <w:r>
+        <w:rPr>
+          <w:rFonts w:ascii="微软雅黑" w:eastAsia="微软雅黑" w:hAnsi="微软雅黑" w:cs="Tahoma" w:hint="eastAsia"/>
+          <w:color w:val="333333"/>
+          <w:sz w:val="18"/>
+          <w:szCs w:val="18"/>
+        </w:rPr>
+        <w:t>(" 定时器");</w:t>
       </w:r>
     </w:p>
     <w:p>
@@ -2930,14 +4178,25 @@
           <w:szCs w:val="18"/>
         </w:rPr>
       </w:pPr>
-      <w:r>
-        <w:rPr>
-          <w:rFonts w:ascii="微软雅黑" w:eastAsia="微软雅黑" w:hAnsi="微软雅黑" w:cs="Tahoma"/>
-          <w:color w:val="333333"/>
-          <w:sz w:val="18"/>
-          <w:szCs w:val="18"/>
-        </w:rPr>
-        <w:t>break();</w:t>
+      <w:proofErr w:type="gramStart"/>
+      <w:r>
+        <w:rPr>
+          <w:rFonts w:ascii="微软雅黑" w:eastAsia="微软雅黑" w:hAnsi="微软雅黑" w:cs="Tahoma"/>
+          <w:color w:val="333333"/>
+          <w:sz w:val="18"/>
+          <w:szCs w:val="18"/>
+        </w:rPr>
+        <w:t>break(</w:t>
+      </w:r>
+      <w:proofErr w:type="gramEnd"/>
+      <w:r>
+        <w:rPr>
+          <w:rFonts w:ascii="微软雅黑" w:eastAsia="微软雅黑" w:hAnsi="微软雅黑" w:cs="Tahoma"/>
+          <w:color w:val="333333"/>
+          <w:sz w:val="18"/>
+          <w:szCs w:val="18"/>
+        </w:rPr>
+        <w:t>);</w:t>
       </w:r>
     </w:p>
     <w:p>
@@ -2987,13 +4246,43 @@
         </w:rPr>
         <w:tab/>
       </w:r>
-      <w:r>
-        <w:rPr>
-          <w:rFonts w:ascii="微软雅黑" w:eastAsia="微软雅黑" w:hAnsi="微软雅黑"/>
-          <w:sz w:val="18"/>
-          <w:szCs w:val="18"/>
-        </w:rPr>
-        <w:t>super.handleMessage(msg); </w:t>
+      <w:proofErr w:type="spellStart"/>
+      <w:proofErr w:type="gramStart"/>
+      <w:r>
+        <w:rPr>
+          <w:rFonts w:ascii="微软雅黑" w:eastAsia="微软雅黑" w:hAnsi="微软雅黑"/>
+          <w:sz w:val="18"/>
+          <w:szCs w:val="18"/>
+        </w:rPr>
+        <w:t>super.handleMessage</w:t>
+      </w:r>
+      <w:proofErr w:type="spellEnd"/>
+      <w:proofErr w:type="gramEnd"/>
+      <w:r>
+        <w:rPr>
+          <w:rFonts w:ascii="微软雅黑" w:eastAsia="微软雅黑" w:hAnsi="微软雅黑"/>
+          <w:sz w:val="18"/>
+          <w:szCs w:val="18"/>
+        </w:rPr>
+        <w:t>(</w:t>
+      </w:r>
+      <w:proofErr w:type="spellStart"/>
+      <w:r>
+        <w:rPr>
+          <w:rFonts w:ascii="微软雅黑" w:eastAsia="微软雅黑" w:hAnsi="微软雅黑"/>
+          <w:sz w:val="18"/>
+          <w:szCs w:val="18"/>
+        </w:rPr>
+        <w:t>msg</w:t>
+      </w:r>
+      <w:proofErr w:type="spellEnd"/>
+      <w:r>
+        <w:rPr>
+          <w:rFonts w:ascii="微软雅黑" w:eastAsia="微软雅黑" w:hAnsi="微软雅黑"/>
+          <w:sz w:val="18"/>
+          <w:szCs w:val="18"/>
+        </w:rPr>
+        <w:t>); </w:t>
       </w:r>
     </w:p>
     <w:p>
@@ -4045,6 +5334,18 @@
     <w:basedOn w:val="a0"/>
     <w:rsid w:val="008466D1"/>
   </w:style>
+  <w:style w:type="character" w:styleId="ab">
+    <w:name w:val="Unresolved Mention"/>
+    <w:basedOn w:val="a0"/>
+    <w:uiPriority w:val="99"/>
+    <w:semiHidden/>
+    <w:unhideWhenUsed/>
+    <w:rsid w:val="00B0238D"/>
+    <w:rPr>
+      <w:color w:val="605E5C"/>
+      <w:shd w:val="clear" w:color="auto" w:fill="E1DFDD"/>
+    </w:rPr>
+  </w:style>
 </w:styles>
 </file>
 

</xml_diff>